<commit_message>
ajout du diagramme de cas au format svg, pour l'éditer et supprimer les mentions "Unregistered"
git-svn-id: https://forge.clermont-universite.fr/svn/md-binome02@16 a295b7a2-e4ef-4650-9f47-075ab073bfd3
</commit_message>
<xml_diff>
--- a/trunc/doc/doc_ressources/use_case_diagram/use_cas_diagram_description.docx
+++ b/trunc/doc/doc_ressources/use_case_diagram/use_cas_diagram_description.docx
@@ -3887,6 +3887,975 @@
         </w:rPr>
       </w:pPr>
     </w:p>
+    <w:tbl>
+      <w:tblPr>
+        <w:tblStyle w:val="Grilledutableau"/>
+        <w:tblW w:w="0" w:type="auto"/>
+        <w:tblLook w:val="04A0" w:firstRow="1" w:lastRow="0" w:firstColumn="1" w:lastColumn="0" w:noHBand="0" w:noVBand="1"/>
+      </w:tblPr>
+      <w:tblGrid>
+        <w:gridCol w:w="2552"/>
+        <w:gridCol w:w="6510"/>
+      </w:tblGrid>
+      <w:tr>
+        <w:tc>
+          <w:tcPr>
+            <w:tcW w:w="9062" w:type="dxa"/>
+            <w:gridSpan w:val="2"/>
+            <w:tcBorders>
+              <w:top w:val="nil"/>
+              <w:left w:val="nil"/>
+              <w:bottom w:val="nil"/>
+              <w:right w:val="nil"/>
+            </w:tcBorders>
+          </w:tcPr>
+          <w:p>
+            <w:pPr>
+              <w:rPr>
+                <w:b/>
+                <w:bCs/>
+                <w:sz w:val="24"/>
+                <w:szCs w:val="24"/>
+                <w:u w:val="single"/>
+              </w:rPr>
+            </w:pPr>
+            <w:r>
+              <w:rPr>
+                <w:b/>
+                <w:bCs/>
+                <w:sz w:val="24"/>
+                <w:szCs w:val="24"/>
+                <w:u w:val="single"/>
+              </w:rPr>
+              <w:t>Cas « </w:t>
+            </w:r>
+            <w:r>
+              <w:rPr>
+                <w:b/>
+                <w:bCs/>
+                <w:sz w:val="24"/>
+                <w:szCs w:val="24"/>
+                <w:u w:val="single"/>
+              </w:rPr>
+              <w:t>Ajouter un film comme vu</w:t>
+            </w:r>
+            <w:r>
+              <w:rPr>
+                <w:b/>
+                <w:bCs/>
+                <w:sz w:val="24"/>
+                <w:szCs w:val="24"/>
+                <w:u w:val="single"/>
+              </w:rPr>
+              <w:t> »</w:t>
+            </w:r>
+          </w:p>
+        </w:tc>
+      </w:tr>
+      <w:tr>
+        <w:tc>
+          <w:tcPr>
+            <w:tcW w:w="2552" w:type="dxa"/>
+            <w:tcBorders>
+              <w:top w:val="nil"/>
+              <w:left w:val="nil"/>
+              <w:bottom w:val="nil"/>
+              <w:right w:val="single" w:sz="4" w:space="0" w:color="auto"/>
+            </w:tcBorders>
+          </w:tcPr>
+          <w:p>
+            <w:pPr>
+              <w:rPr>
+                <w:i/>
+                <w:iCs/>
+                <w:u w:val="single"/>
+              </w:rPr>
+            </w:pPr>
+            <w:r>
+              <w:rPr>
+                <w:i/>
+                <w:iCs/>
+                <w:u w:val="single"/>
+              </w:rPr>
+              <w:t>Nom :</w:t>
+            </w:r>
+          </w:p>
+        </w:tc>
+        <w:tc>
+          <w:tcPr>
+            <w:tcW w:w="6510" w:type="dxa"/>
+            <w:tcBorders>
+              <w:top w:val="nil"/>
+              <w:left w:val="single" w:sz="4" w:space="0" w:color="auto"/>
+              <w:bottom w:val="nil"/>
+              <w:right w:val="nil"/>
+            </w:tcBorders>
+          </w:tcPr>
+          <w:p>
+            <w:pPr>
+              <w:spacing w:after="60"/>
+            </w:pPr>
+            <w:r>
+              <w:t>Ajouter un film comme vu</w:t>
+            </w:r>
+          </w:p>
+        </w:tc>
+      </w:tr>
+      <w:tr>
+        <w:tc>
+          <w:tcPr>
+            <w:tcW w:w="2552" w:type="dxa"/>
+            <w:tcBorders>
+              <w:top w:val="nil"/>
+              <w:left w:val="nil"/>
+              <w:bottom w:val="nil"/>
+              <w:right w:val="single" w:sz="4" w:space="0" w:color="auto"/>
+            </w:tcBorders>
+          </w:tcPr>
+          <w:p>
+            <w:pPr>
+              <w:rPr>
+                <w:i/>
+                <w:iCs/>
+                <w:u w:val="single"/>
+              </w:rPr>
+            </w:pPr>
+            <w:r>
+              <w:rPr>
+                <w:i/>
+                <w:iCs/>
+                <w:u w:val="single"/>
+              </w:rPr>
+              <w:t>Objectif :</w:t>
+            </w:r>
+          </w:p>
+        </w:tc>
+        <w:tc>
+          <w:tcPr>
+            <w:tcW w:w="6510" w:type="dxa"/>
+            <w:tcBorders>
+              <w:top w:val="nil"/>
+              <w:left w:val="single" w:sz="4" w:space="0" w:color="auto"/>
+              <w:bottom w:val="nil"/>
+              <w:right w:val="nil"/>
+            </w:tcBorders>
+          </w:tcPr>
+          <w:p>
+            <w:pPr>
+              <w:spacing w:after="60"/>
+            </w:pPr>
+            <w:r>
+              <w:t>Permet d’ajouter à la liste des films déjà vu le film en question</w:t>
+            </w:r>
+          </w:p>
+        </w:tc>
+      </w:tr>
+      <w:tr>
+        <w:tc>
+          <w:tcPr>
+            <w:tcW w:w="2552" w:type="dxa"/>
+            <w:tcBorders>
+              <w:top w:val="nil"/>
+              <w:left w:val="nil"/>
+              <w:bottom w:val="nil"/>
+              <w:right w:val="single" w:sz="4" w:space="0" w:color="auto"/>
+            </w:tcBorders>
+          </w:tcPr>
+          <w:p>
+            <w:pPr>
+              <w:rPr>
+                <w:i/>
+                <w:iCs/>
+                <w:u w:val="single"/>
+              </w:rPr>
+            </w:pPr>
+            <w:r>
+              <w:rPr>
+                <w:i/>
+                <w:iCs/>
+                <w:u w:val="single"/>
+              </w:rPr>
+              <w:t>Acteurs principaux :</w:t>
+            </w:r>
+          </w:p>
+        </w:tc>
+        <w:tc>
+          <w:tcPr>
+            <w:tcW w:w="6510" w:type="dxa"/>
+            <w:tcBorders>
+              <w:top w:val="nil"/>
+              <w:left w:val="single" w:sz="4" w:space="0" w:color="auto"/>
+              <w:bottom w:val="nil"/>
+              <w:right w:val="nil"/>
+            </w:tcBorders>
+          </w:tcPr>
+          <w:p>
+            <w:pPr>
+              <w:spacing w:after="60"/>
+            </w:pPr>
+            <w:r>
+              <w:t>Utilisateur</w:t>
+            </w:r>
+          </w:p>
+        </w:tc>
+      </w:tr>
+      <w:tr>
+        <w:tc>
+          <w:tcPr>
+            <w:tcW w:w="2552" w:type="dxa"/>
+            <w:tcBorders>
+              <w:top w:val="nil"/>
+              <w:left w:val="nil"/>
+              <w:bottom w:val="nil"/>
+              <w:right w:val="single" w:sz="4" w:space="0" w:color="auto"/>
+            </w:tcBorders>
+          </w:tcPr>
+          <w:p>
+            <w:pPr>
+              <w:rPr>
+                <w:i/>
+                <w:iCs/>
+                <w:u w:val="single"/>
+              </w:rPr>
+            </w:pPr>
+            <w:r>
+              <w:rPr>
+                <w:i/>
+                <w:iCs/>
+                <w:u w:val="single"/>
+              </w:rPr>
+              <w:t>Acteurs secondaires :</w:t>
+            </w:r>
+          </w:p>
+        </w:tc>
+        <w:tc>
+          <w:tcPr>
+            <w:tcW w:w="6510" w:type="dxa"/>
+            <w:tcBorders>
+              <w:top w:val="nil"/>
+              <w:left w:val="single" w:sz="4" w:space="0" w:color="auto"/>
+              <w:bottom w:val="nil"/>
+              <w:right w:val="nil"/>
+              <w:tl2br w:val="single" w:sz="4" w:space="0" w:color="auto"/>
+            </w:tcBorders>
+          </w:tcPr>
+          <w:p>
+            <w:pPr>
+              <w:spacing w:after="60"/>
+            </w:pPr>
+          </w:p>
+        </w:tc>
+      </w:tr>
+      <w:tr>
+        <w:tc>
+          <w:tcPr>
+            <w:tcW w:w="2552" w:type="dxa"/>
+            <w:tcBorders>
+              <w:top w:val="nil"/>
+              <w:left w:val="nil"/>
+              <w:bottom w:val="nil"/>
+              <w:right w:val="single" w:sz="4" w:space="0" w:color="auto"/>
+            </w:tcBorders>
+          </w:tcPr>
+          <w:p>
+            <w:pPr>
+              <w:rPr>
+                <w:i/>
+                <w:iCs/>
+                <w:u w:val="single"/>
+              </w:rPr>
+            </w:pPr>
+            <w:r>
+              <w:rPr>
+                <w:i/>
+                <w:iCs/>
+                <w:u w:val="single"/>
+              </w:rPr>
+              <w:t>Conditions initiales :</w:t>
+            </w:r>
+          </w:p>
+        </w:tc>
+        <w:tc>
+          <w:tcPr>
+            <w:tcW w:w="6510" w:type="dxa"/>
+            <w:tcBorders>
+              <w:top w:val="nil"/>
+              <w:left w:val="single" w:sz="4" w:space="0" w:color="auto"/>
+              <w:bottom w:val="nil"/>
+              <w:right w:val="nil"/>
+            </w:tcBorders>
+          </w:tcPr>
+          <w:p>
+            <w:pPr>
+              <w:spacing w:after="60"/>
+            </w:pPr>
+            <w:r>
+              <w:t>Être connecté</w:t>
+            </w:r>
+          </w:p>
+        </w:tc>
+      </w:tr>
+      <w:tr>
+        <w:tc>
+          <w:tcPr>
+            <w:tcW w:w="2552" w:type="dxa"/>
+            <w:tcBorders>
+              <w:top w:val="nil"/>
+              <w:left w:val="nil"/>
+              <w:bottom w:val="nil"/>
+              <w:right w:val="single" w:sz="4" w:space="0" w:color="auto"/>
+            </w:tcBorders>
+          </w:tcPr>
+          <w:p>
+            <w:pPr>
+              <w:rPr>
+                <w:i/>
+                <w:iCs/>
+                <w:u w:val="single"/>
+              </w:rPr>
+            </w:pPr>
+            <w:r>
+              <w:rPr>
+                <w:i/>
+                <w:iCs/>
+                <w:u w:val="single"/>
+              </w:rPr>
+              <w:t>Scénario d’utilisation :</w:t>
+            </w:r>
+          </w:p>
+        </w:tc>
+        <w:tc>
+          <w:tcPr>
+            <w:tcW w:w="6510" w:type="dxa"/>
+            <w:tcBorders>
+              <w:top w:val="nil"/>
+              <w:left w:val="single" w:sz="4" w:space="0" w:color="auto"/>
+              <w:bottom w:val="nil"/>
+              <w:right w:val="nil"/>
+            </w:tcBorders>
+          </w:tcPr>
+          <w:p>
+            <w:pPr>
+              <w:pStyle w:val="Paragraphedeliste"/>
+              <w:numPr>
+                <w:ilvl w:val="0"/>
+                <w:numId w:val="1"/>
+              </w:numPr>
+              <w:spacing w:after="60"/>
+              <w:ind w:left="177" w:hanging="142"/>
+            </w:pPr>
+            <w:r>
+              <w:t>L’utilisateur commence par se connecter</w:t>
+            </w:r>
+          </w:p>
+          <w:p>
+            <w:pPr>
+              <w:pStyle w:val="Paragraphedeliste"/>
+              <w:numPr>
+                <w:ilvl w:val="0"/>
+                <w:numId w:val="1"/>
+              </w:numPr>
+              <w:spacing w:after="60"/>
+              <w:ind w:left="177" w:hanging="142"/>
+            </w:pPr>
+            <w:r>
+              <w:t>L’utilisateur accède</w:t>
+            </w:r>
+            <w:r>
+              <w:t xml:space="preserve"> à un onglet de film</w:t>
+            </w:r>
+            <w:r>
+              <w:t xml:space="preserve"> ou série, en cliquant pour voir les détails</w:t>
+            </w:r>
+          </w:p>
+          <w:p>
+            <w:pPr>
+              <w:pStyle w:val="Paragraphedeliste"/>
+              <w:numPr>
+                <w:ilvl w:val="0"/>
+                <w:numId w:val="1"/>
+              </w:numPr>
+              <w:spacing w:after="60"/>
+              <w:ind w:left="177" w:hanging="142"/>
+            </w:pPr>
+            <w:r>
+              <w:t>Il peut alors cocher la case « vu »</w:t>
+            </w:r>
+            <w:r>
+              <w:t>, enclenchant alors la condition de fin 1)</w:t>
+            </w:r>
+          </w:p>
+        </w:tc>
+      </w:tr>
+      <w:tr>
+        <w:tc>
+          <w:tcPr>
+            <w:tcW w:w="2552" w:type="dxa"/>
+            <w:tcBorders>
+              <w:top w:val="nil"/>
+              <w:left w:val="nil"/>
+              <w:bottom w:val="nil"/>
+              <w:right w:val="single" w:sz="4" w:space="0" w:color="auto"/>
+            </w:tcBorders>
+          </w:tcPr>
+          <w:p>
+            <w:pPr>
+              <w:rPr>
+                <w:i/>
+                <w:iCs/>
+                <w:u w:val="single"/>
+              </w:rPr>
+            </w:pPr>
+            <w:r>
+              <w:rPr>
+                <w:i/>
+                <w:iCs/>
+                <w:u w:val="single"/>
+              </w:rPr>
+              <w:t>Conditions de fin :</w:t>
+            </w:r>
+          </w:p>
+        </w:tc>
+        <w:tc>
+          <w:tcPr>
+            <w:tcW w:w="6510" w:type="dxa"/>
+            <w:tcBorders>
+              <w:top w:val="nil"/>
+              <w:left w:val="single" w:sz="4" w:space="0" w:color="auto"/>
+              <w:bottom w:val="nil"/>
+              <w:right w:val="nil"/>
+            </w:tcBorders>
+          </w:tcPr>
+          <w:p>
+            <w:pPr>
+              <w:pStyle w:val="Paragraphedeliste"/>
+              <w:numPr>
+                <w:ilvl w:val="0"/>
+                <w:numId w:val="7"/>
+              </w:numPr>
+              <w:spacing w:after="60"/>
+            </w:pPr>
+            <w:r>
+              <w:t xml:space="preserve">La case est cochée, le film est enregistré dans la liste de ceux vu, servant a des fins de personnalisation d’un potentiel </w:t>
+            </w:r>
+            <w:r>
+              <w:lastRenderedPageBreak/>
+              <w:t>thème de marathon, pour les statistiques, et éviter qu’il se retrouve dans les futurs marathons</w:t>
+            </w:r>
+          </w:p>
+        </w:tc>
+      </w:tr>
+      <w:tr>
+        <w:tc>
+          <w:tcPr>
+            <w:tcW w:w="9062" w:type="dxa"/>
+            <w:gridSpan w:val="2"/>
+            <w:tcBorders>
+              <w:top w:val="nil"/>
+              <w:left w:val="nil"/>
+              <w:bottom w:val="nil"/>
+              <w:right w:val="nil"/>
+            </w:tcBorders>
+          </w:tcPr>
+          <w:p>
+            <w:pPr>
+              <w:rPr>
+                <w:b/>
+                <w:bCs/>
+                <w:sz w:val="24"/>
+                <w:szCs w:val="24"/>
+                <w:u w:val="single"/>
+              </w:rPr>
+            </w:pPr>
+            <w:r>
+              <w:rPr>
+                <w:b/>
+                <w:bCs/>
+                <w:sz w:val="24"/>
+                <w:szCs w:val="24"/>
+                <w:u w:val="single"/>
+              </w:rPr>
+              <w:lastRenderedPageBreak/>
+              <w:t>Cas « </w:t>
+            </w:r>
+            <w:r>
+              <w:rPr>
+                <w:b/>
+                <w:bCs/>
+                <w:sz w:val="24"/>
+                <w:szCs w:val="24"/>
+                <w:u w:val="single"/>
+              </w:rPr>
+              <w:t>Supprimer</w:t>
+            </w:r>
+            <w:r>
+              <w:rPr>
+                <w:b/>
+                <w:bCs/>
+                <w:sz w:val="24"/>
+                <w:szCs w:val="24"/>
+                <w:u w:val="single"/>
+              </w:rPr>
+              <w:t xml:space="preserve"> un film </w:t>
+            </w:r>
+            <w:r>
+              <w:rPr>
+                <w:b/>
+                <w:bCs/>
+                <w:sz w:val="24"/>
+                <w:szCs w:val="24"/>
+                <w:u w:val="single"/>
+              </w:rPr>
+              <w:t>déjà vu</w:t>
+            </w:r>
+            <w:r>
+              <w:rPr>
+                <w:b/>
+                <w:bCs/>
+                <w:sz w:val="24"/>
+                <w:szCs w:val="24"/>
+                <w:u w:val="single"/>
+              </w:rPr>
+              <w:t> »</w:t>
+            </w:r>
+          </w:p>
+        </w:tc>
+      </w:tr>
+      <w:tr>
+        <w:tc>
+          <w:tcPr>
+            <w:tcW w:w="2552" w:type="dxa"/>
+            <w:tcBorders>
+              <w:top w:val="nil"/>
+              <w:left w:val="nil"/>
+              <w:bottom w:val="nil"/>
+              <w:right w:val="single" w:sz="4" w:space="0" w:color="auto"/>
+            </w:tcBorders>
+          </w:tcPr>
+          <w:p>
+            <w:pPr>
+              <w:rPr>
+                <w:i/>
+                <w:iCs/>
+                <w:u w:val="single"/>
+              </w:rPr>
+            </w:pPr>
+            <w:r>
+              <w:rPr>
+                <w:i/>
+                <w:iCs/>
+                <w:u w:val="single"/>
+              </w:rPr>
+              <w:t>Nom :</w:t>
+            </w:r>
+          </w:p>
+        </w:tc>
+        <w:tc>
+          <w:tcPr>
+            <w:tcW w:w="6510" w:type="dxa"/>
+            <w:tcBorders>
+              <w:top w:val="nil"/>
+              <w:left w:val="single" w:sz="4" w:space="0" w:color="auto"/>
+              <w:bottom w:val="nil"/>
+              <w:right w:val="nil"/>
+            </w:tcBorders>
+          </w:tcPr>
+          <w:p>
+            <w:pPr>
+              <w:spacing w:after="60"/>
+            </w:pPr>
+            <w:r>
+              <w:t>Supprimer</w:t>
+            </w:r>
+            <w:r>
+              <w:t xml:space="preserve"> un film </w:t>
+            </w:r>
+            <w:r>
+              <w:t>déjà</w:t>
+            </w:r>
+            <w:r>
+              <w:t xml:space="preserve"> vu</w:t>
+            </w:r>
+          </w:p>
+        </w:tc>
+      </w:tr>
+      <w:tr>
+        <w:tc>
+          <w:tcPr>
+            <w:tcW w:w="2552" w:type="dxa"/>
+            <w:tcBorders>
+              <w:top w:val="nil"/>
+              <w:left w:val="nil"/>
+              <w:bottom w:val="nil"/>
+              <w:right w:val="single" w:sz="4" w:space="0" w:color="auto"/>
+            </w:tcBorders>
+          </w:tcPr>
+          <w:p>
+            <w:pPr>
+              <w:rPr>
+                <w:i/>
+                <w:iCs/>
+                <w:u w:val="single"/>
+              </w:rPr>
+            </w:pPr>
+            <w:r>
+              <w:rPr>
+                <w:i/>
+                <w:iCs/>
+                <w:u w:val="single"/>
+              </w:rPr>
+              <w:t>Objectif :</w:t>
+            </w:r>
+          </w:p>
+        </w:tc>
+        <w:tc>
+          <w:tcPr>
+            <w:tcW w:w="6510" w:type="dxa"/>
+            <w:tcBorders>
+              <w:top w:val="nil"/>
+              <w:left w:val="single" w:sz="4" w:space="0" w:color="auto"/>
+              <w:bottom w:val="nil"/>
+              <w:right w:val="nil"/>
+            </w:tcBorders>
+          </w:tcPr>
+          <w:p>
+            <w:pPr>
+              <w:spacing w:after="60"/>
+            </w:pPr>
+            <w:r>
+              <w:t xml:space="preserve">Permet </w:t>
+            </w:r>
+            <w:r>
+              <w:t>de supprimer</w:t>
+            </w:r>
+            <w:r>
+              <w:t xml:space="preserve"> </w:t>
+            </w:r>
+            <w:r>
+              <w:t>de</w:t>
+            </w:r>
+            <w:r>
+              <w:t xml:space="preserve"> la liste des films déjà vu le film en question</w:t>
+            </w:r>
+          </w:p>
+        </w:tc>
+      </w:tr>
+      <w:tr>
+        <w:tc>
+          <w:tcPr>
+            <w:tcW w:w="2552" w:type="dxa"/>
+            <w:tcBorders>
+              <w:top w:val="nil"/>
+              <w:left w:val="nil"/>
+              <w:bottom w:val="nil"/>
+              <w:right w:val="single" w:sz="4" w:space="0" w:color="auto"/>
+            </w:tcBorders>
+          </w:tcPr>
+          <w:p>
+            <w:pPr>
+              <w:rPr>
+                <w:i/>
+                <w:iCs/>
+                <w:u w:val="single"/>
+              </w:rPr>
+            </w:pPr>
+            <w:r>
+              <w:rPr>
+                <w:i/>
+                <w:iCs/>
+                <w:u w:val="single"/>
+              </w:rPr>
+              <w:t>Acteurs principaux :</w:t>
+            </w:r>
+          </w:p>
+        </w:tc>
+        <w:tc>
+          <w:tcPr>
+            <w:tcW w:w="6510" w:type="dxa"/>
+            <w:tcBorders>
+              <w:top w:val="nil"/>
+              <w:left w:val="single" w:sz="4" w:space="0" w:color="auto"/>
+              <w:bottom w:val="nil"/>
+              <w:right w:val="nil"/>
+            </w:tcBorders>
+          </w:tcPr>
+          <w:p>
+            <w:pPr>
+              <w:spacing w:after="60"/>
+            </w:pPr>
+            <w:r>
+              <w:t>Utilisateur</w:t>
+            </w:r>
+          </w:p>
+        </w:tc>
+      </w:tr>
+      <w:tr>
+        <w:tc>
+          <w:tcPr>
+            <w:tcW w:w="2552" w:type="dxa"/>
+            <w:tcBorders>
+              <w:top w:val="nil"/>
+              <w:left w:val="nil"/>
+              <w:bottom w:val="nil"/>
+              <w:right w:val="single" w:sz="4" w:space="0" w:color="auto"/>
+            </w:tcBorders>
+          </w:tcPr>
+          <w:p>
+            <w:pPr>
+              <w:rPr>
+                <w:i/>
+                <w:iCs/>
+                <w:u w:val="single"/>
+              </w:rPr>
+            </w:pPr>
+            <w:r>
+              <w:rPr>
+                <w:i/>
+                <w:iCs/>
+                <w:u w:val="single"/>
+              </w:rPr>
+              <w:t>Acteurs secondaires :</w:t>
+            </w:r>
+          </w:p>
+        </w:tc>
+        <w:tc>
+          <w:tcPr>
+            <w:tcW w:w="6510" w:type="dxa"/>
+            <w:tcBorders>
+              <w:top w:val="nil"/>
+              <w:left w:val="single" w:sz="4" w:space="0" w:color="auto"/>
+              <w:bottom w:val="nil"/>
+              <w:right w:val="nil"/>
+              <w:tl2br w:val="single" w:sz="4" w:space="0" w:color="auto"/>
+            </w:tcBorders>
+          </w:tcPr>
+          <w:p>
+            <w:pPr>
+              <w:spacing w:after="60"/>
+            </w:pPr>
+          </w:p>
+        </w:tc>
+      </w:tr>
+      <w:tr>
+        <w:tc>
+          <w:tcPr>
+            <w:tcW w:w="2552" w:type="dxa"/>
+            <w:tcBorders>
+              <w:top w:val="nil"/>
+              <w:left w:val="nil"/>
+              <w:bottom w:val="nil"/>
+              <w:right w:val="single" w:sz="4" w:space="0" w:color="auto"/>
+            </w:tcBorders>
+          </w:tcPr>
+          <w:p>
+            <w:pPr>
+              <w:rPr>
+                <w:i/>
+                <w:iCs/>
+                <w:u w:val="single"/>
+              </w:rPr>
+            </w:pPr>
+            <w:r>
+              <w:rPr>
+                <w:i/>
+                <w:iCs/>
+                <w:u w:val="single"/>
+              </w:rPr>
+              <w:t>Conditions initiales :</w:t>
+            </w:r>
+          </w:p>
+        </w:tc>
+        <w:tc>
+          <w:tcPr>
+            <w:tcW w:w="6510" w:type="dxa"/>
+            <w:tcBorders>
+              <w:top w:val="nil"/>
+              <w:left w:val="single" w:sz="4" w:space="0" w:color="auto"/>
+              <w:bottom w:val="nil"/>
+              <w:right w:val="nil"/>
+            </w:tcBorders>
+          </w:tcPr>
+          <w:p>
+            <w:pPr>
+              <w:spacing w:after="60"/>
+            </w:pPr>
+            <w:r>
+              <w:t>Être connecté</w:t>
+            </w:r>
+            <w:r>
+              <w:t>, que le film soit coché comme vu</w:t>
+            </w:r>
+          </w:p>
+        </w:tc>
+      </w:tr>
+      <w:tr>
+        <w:tc>
+          <w:tcPr>
+            <w:tcW w:w="2552" w:type="dxa"/>
+            <w:tcBorders>
+              <w:top w:val="nil"/>
+              <w:left w:val="nil"/>
+              <w:bottom w:val="nil"/>
+              <w:right w:val="single" w:sz="4" w:space="0" w:color="auto"/>
+            </w:tcBorders>
+          </w:tcPr>
+          <w:p>
+            <w:pPr>
+              <w:rPr>
+                <w:i/>
+                <w:iCs/>
+                <w:u w:val="single"/>
+              </w:rPr>
+            </w:pPr>
+            <w:r>
+              <w:rPr>
+                <w:i/>
+                <w:iCs/>
+                <w:u w:val="single"/>
+              </w:rPr>
+              <w:t>Scénario d’utilisation :</w:t>
+            </w:r>
+          </w:p>
+        </w:tc>
+        <w:tc>
+          <w:tcPr>
+            <w:tcW w:w="6510" w:type="dxa"/>
+            <w:tcBorders>
+              <w:top w:val="nil"/>
+              <w:left w:val="single" w:sz="4" w:space="0" w:color="auto"/>
+              <w:bottom w:val="nil"/>
+              <w:right w:val="nil"/>
+            </w:tcBorders>
+          </w:tcPr>
+          <w:p>
+            <w:pPr>
+              <w:pStyle w:val="Paragraphedeliste"/>
+              <w:numPr>
+                <w:ilvl w:val="0"/>
+                <w:numId w:val="1"/>
+              </w:numPr>
+              <w:spacing w:after="60"/>
+              <w:ind w:left="177" w:hanging="142"/>
+            </w:pPr>
+            <w:r>
+              <w:t>L’utilisateur commence par se connecter</w:t>
+            </w:r>
+          </w:p>
+          <w:p>
+            <w:pPr>
+              <w:pStyle w:val="Paragraphedeliste"/>
+              <w:numPr>
+                <w:ilvl w:val="0"/>
+                <w:numId w:val="1"/>
+              </w:numPr>
+              <w:spacing w:after="60"/>
+              <w:ind w:left="177" w:hanging="142"/>
+            </w:pPr>
+            <w:r>
+              <w:t>L’utilisateur accède à un onglet de film ou série, en cliquant pour voir les détails</w:t>
+            </w:r>
+          </w:p>
+          <w:p>
+            <w:pPr>
+              <w:pStyle w:val="Paragraphedeliste"/>
+              <w:numPr>
+                <w:ilvl w:val="0"/>
+                <w:numId w:val="1"/>
+              </w:numPr>
+              <w:spacing w:after="60"/>
+              <w:ind w:left="177" w:hanging="142"/>
+            </w:pPr>
+            <w:r>
+              <w:t xml:space="preserve">Il peut alors </w:t>
+            </w:r>
+            <w:r>
+              <w:t>dé</w:t>
+            </w:r>
+            <w:r>
+              <w:t>cocher la case « vu », enclenchant alors la condition de fin 1)</w:t>
+            </w:r>
+          </w:p>
+        </w:tc>
+      </w:tr>
+      <w:tr>
+        <w:tc>
+          <w:tcPr>
+            <w:tcW w:w="2552" w:type="dxa"/>
+            <w:tcBorders>
+              <w:top w:val="nil"/>
+              <w:left w:val="nil"/>
+              <w:bottom w:val="nil"/>
+              <w:right w:val="single" w:sz="4" w:space="0" w:color="auto"/>
+            </w:tcBorders>
+          </w:tcPr>
+          <w:p>
+            <w:pPr>
+              <w:rPr>
+                <w:i/>
+                <w:iCs/>
+                <w:u w:val="single"/>
+              </w:rPr>
+            </w:pPr>
+            <w:r>
+              <w:rPr>
+                <w:i/>
+                <w:iCs/>
+                <w:u w:val="single"/>
+              </w:rPr>
+              <w:t>Conditions de fin :</w:t>
+            </w:r>
+          </w:p>
+        </w:tc>
+        <w:tc>
+          <w:tcPr>
+            <w:tcW w:w="6510" w:type="dxa"/>
+            <w:tcBorders>
+              <w:top w:val="nil"/>
+              <w:left w:val="single" w:sz="4" w:space="0" w:color="auto"/>
+              <w:bottom w:val="nil"/>
+              <w:right w:val="nil"/>
+            </w:tcBorders>
+          </w:tcPr>
+          <w:p>
+            <w:pPr>
+              <w:pStyle w:val="Paragraphedeliste"/>
+              <w:numPr>
+                <w:ilvl w:val="0"/>
+                <w:numId w:val="9"/>
+              </w:numPr>
+              <w:spacing w:after="60"/>
+            </w:pPr>
+            <w:r>
+              <w:t>La</w:t>
+            </w:r>
+            <w:r>
+              <w:t xml:space="preserve"> case </w:t>
+            </w:r>
+            <w:r>
+              <w:t>est</w:t>
+            </w:r>
+            <w:r>
+              <w:t xml:space="preserve"> </w:t>
+            </w:r>
+            <w:r>
+              <w:t>dé</w:t>
+            </w:r>
+            <w:r>
+              <w:t xml:space="preserve">cochée, le film est </w:t>
+            </w:r>
+            <w:r>
+              <w:t>supprimé de</w:t>
+            </w:r>
+            <w:r>
+              <w:t xml:space="preserve"> la liste de ceux v</w:t>
+            </w:r>
+            <w:r>
+              <w:t>u, il pourra alors réapparaitre dans les marathons futurs.</w:t>
+            </w:r>
+          </w:p>
+        </w:tc>
+      </w:tr>
+    </w:tbl>
     <w:p>
       <w:pPr>
         <w:spacing w:after="0"/>
@@ -3945,7 +4914,7 @@
                 <w:szCs w:val="24"/>
                 <w:u w:val="single"/>
               </w:rPr>
-              <w:t>Ajouter un film comme vu</w:t>
+              <w:t xml:space="preserve">Consulter les </w:t>
             </w:r>
             <w:r>
               <w:rPr>
@@ -3955,6 +4924,16 @@
                 <w:szCs w:val="24"/>
                 <w:u w:val="single"/>
               </w:rPr>
+              <w:t>films vus</w:t>
+            </w:r>
+            <w:r>
+              <w:rPr>
+                <w:b/>
+                <w:bCs/>
+                <w:sz w:val="24"/>
+                <w:szCs w:val="24"/>
+                <w:u w:val="single"/>
+              </w:rPr>
               <w:t> »</w:t>
             </w:r>
           </w:p>
@@ -4004,7 +4983,10 @@
               <w:spacing w:after="60"/>
             </w:pPr>
             <w:r>
-              <w:t>Ajouter un film comme vu</w:t>
+              <w:t xml:space="preserve">Consulter les </w:t>
+            </w:r>
+            <w:r>
+              <w:t>films vus</w:t>
             </w:r>
           </w:p>
         </w:tc>
@@ -4053,7 +5035,7 @@
               <w:spacing w:after="60"/>
             </w:pPr>
             <w:r>
-              <w:t>Permet d’ajouter à la liste des films déjà vu le film en question</w:t>
+              <w:t>Pouvoir connaitre diverses statistiques à propos des films et séries déjà vu</w:t>
             </w:r>
           </w:p>
         </w:tc>
@@ -4198,7 +5180,7 @@
               <w:spacing w:after="60"/>
             </w:pPr>
             <w:r>
-              <w:t>Être connecté</w:t>
+              <w:t>Être connecté, que le film soit coché comme vu</w:t>
             </w:r>
           </w:p>
         </w:tc>
@@ -4267,13 +5249,7 @@
               <w:ind w:left="177" w:hanging="142"/>
             </w:pPr>
             <w:r>
-              <w:t>L’utilisateur accède</w:t>
-            </w:r>
-            <w:r>
-              <w:t xml:space="preserve"> à un onglet de film</w:t>
-            </w:r>
-            <w:r>
-              <w:t xml:space="preserve"> ou série, en cliquant pour voir les détails</w:t>
+              <w:t>L’utilisateur accède à l’onglet profil</w:t>
             </w:r>
           </w:p>
           <w:p>
@@ -4287,40 +5263,36 @@
               <w:ind w:left="177" w:hanging="142"/>
             </w:pPr>
             <w:r>
-              <w:t>Il peut alors cocher la case « vu »</w:t>
-            </w:r>
-            <w:r>
-              <w:t>, enclenchant alors la condition de fin 1)</w:t>
-            </w:r>
-          </w:p>
-        </w:tc>
-      </w:tr>
-      <w:tr>
-        <w:tc>
-          <w:tcPr>
-            <w:tcW w:w="2552" w:type="dxa"/>
-            <w:tcBorders>
-              <w:top w:val="nil"/>
-              <w:left w:val="nil"/>
-              <w:bottom w:val="nil"/>
-              <w:right w:val="single" w:sz="4" w:space="0" w:color="auto"/>
-            </w:tcBorders>
-          </w:tcPr>
-          <w:p>
-            <w:pPr>
-              <w:rPr>
-                <w:i/>
-                <w:iCs/>
-                <w:u w:val="single"/>
-              </w:rPr>
-            </w:pPr>
-            <w:r>
-              <w:rPr>
-                <w:i/>
-                <w:iCs/>
-                <w:u w:val="single"/>
-              </w:rPr>
-              <w:lastRenderedPageBreak/>
+              <w:t>Soit il n’a pas encore coché de films, alors la condition de fin 2) se déclenche, sinon la condition 1) se lance</w:t>
+            </w:r>
+          </w:p>
+        </w:tc>
+      </w:tr>
+      <w:tr>
+        <w:tc>
+          <w:tcPr>
+            <w:tcW w:w="2552" w:type="dxa"/>
+            <w:tcBorders>
+              <w:top w:val="nil"/>
+              <w:left w:val="nil"/>
+              <w:bottom w:val="nil"/>
+              <w:right w:val="single" w:sz="4" w:space="0" w:color="auto"/>
+            </w:tcBorders>
+          </w:tcPr>
+          <w:p>
+            <w:pPr>
+              <w:rPr>
+                <w:i/>
+                <w:iCs/>
+                <w:u w:val="single"/>
+              </w:rPr>
+            </w:pPr>
+            <w:r>
+              <w:rPr>
+                <w:i/>
+                <w:iCs/>
+                <w:u w:val="single"/>
+              </w:rPr>
               <w:t>Conditions de fin :</w:t>
             </w:r>
           </w:p>
@@ -4340,521 +5312,25 @@
               <w:pStyle w:val="Paragraphedeliste"/>
               <w:numPr>
                 <w:ilvl w:val="0"/>
-                <w:numId w:val="7"/>
+                <w:numId w:val="10"/>
               </w:numPr>
               <w:spacing w:after="60"/>
             </w:pPr>
             <w:r>
-              <w:t>La case est cochée, le film est enregistré dans la liste de ceux vu, servant a des fins de personnalisation d’un potentiel thème de marathon, pour les statistiques, et éviter qu’il se retrouve dans les futurs marathons</w:t>
-            </w:r>
-          </w:p>
-        </w:tc>
-      </w:tr>
-      <w:tr>
-        <w:tc>
-          <w:tcPr>
-            <w:tcW w:w="9062" w:type="dxa"/>
-            <w:gridSpan w:val="2"/>
-            <w:tcBorders>
-              <w:top w:val="nil"/>
-              <w:left w:val="nil"/>
-              <w:bottom w:val="nil"/>
-              <w:right w:val="nil"/>
-            </w:tcBorders>
-          </w:tcPr>
-          <w:p>
-            <w:pPr>
-              <w:rPr>
-                <w:b/>
-                <w:bCs/>
-                <w:sz w:val="24"/>
-                <w:szCs w:val="24"/>
-                <w:u w:val="single"/>
-              </w:rPr>
-            </w:pPr>
-            <w:r>
-              <w:rPr>
-                <w:b/>
-                <w:bCs/>
-                <w:sz w:val="24"/>
-                <w:szCs w:val="24"/>
-                <w:u w:val="single"/>
-              </w:rPr>
-              <w:t>Cas « </w:t>
-            </w:r>
-            <w:r>
-              <w:rPr>
-                <w:b/>
-                <w:bCs/>
-                <w:sz w:val="24"/>
-                <w:szCs w:val="24"/>
-                <w:u w:val="single"/>
-              </w:rPr>
-              <w:t>Supprimer</w:t>
-            </w:r>
-            <w:r>
-              <w:rPr>
-                <w:b/>
-                <w:bCs/>
-                <w:sz w:val="24"/>
-                <w:szCs w:val="24"/>
-                <w:u w:val="single"/>
-              </w:rPr>
-              <w:t xml:space="preserve"> un film </w:t>
-            </w:r>
-            <w:r>
-              <w:rPr>
-                <w:b/>
-                <w:bCs/>
-                <w:sz w:val="24"/>
-                <w:szCs w:val="24"/>
-                <w:u w:val="single"/>
-              </w:rPr>
-              <w:t>déjà vu</w:t>
-            </w:r>
-            <w:r>
-              <w:rPr>
-                <w:b/>
-                <w:bCs/>
-                <w:sz w:val="24"/>
-                <w:szCs w:val="24"/>
-                <w:u w:val="single"/>
-              </w:rPr>
-              <w:t> »</w:t>
-            </w:r>
-          </w:p>
-        </w:tc>
-      </w:tr>
-      <w:tr>
-        <w:tc>
-          <w:tcPr>
-            <w:tcW w:w="2552" w:type="dxa"/>
-            <w:tcBorders>
-              <w:top w:val="nil"/>
-              <w:left w:val="nil"/>
-              <w:bottom w:val="nil"/>
-              <w:right w:val="single" w:sz="4" w:space="0" w:color="auto"/>
-            </w:tcBorders>
-          </w:tcPr>
-          <w:p>
-            <w:pPr>
-              <w:rPr>
-                <w:i/>
-                <w:iCs/>
-                <w:u w:val="single"/>
-              </w:rPr>
-            </w:pPr>
-            <w:r>
-              <w:rPr>
-                <w:i/>
-                <w:iCs/>
-                <w:u w:val="single"/>
-              </w:rPr>
-              <w:t>Nom :</w:t>
-            </w:r>
-          </w:p>
-        </w:tc>
-        <w:tc>
-          <w:tcPr>
-            <w:tcW w:w="6510" w:type="dxa"/>
-            <w:tcBorders>
-              <w:top w:val="nil"/>
-              <w:left w:val="single" w:sz="4" w:space="0" w:color="auto"/>
-              <w:bottom w:val="nil"/>
-              <w:right w:val="nil"/>
-            </w:tcBorders>
-          </w:tcPr>
-          <w:p>
-            <w:pPr>
-              <w:spacing w:after="60"/>
-            </w:pPr>
-            <w:r>
-              <w:t>Supprimer</w:t>
-            </w:r>
-            <w:r>
-              <w:t xml:space="preserve"> un film </w:t>
-            </w:r>
-            <w:r>
-              <w:t>déjà</w:t>
-            </w:r>
-            <w:r>
-              <w:t xml:space="preserve"> vu</w:t>
-            </w:r>
-          </w:p>
-        </w:tc>
-      </w:tr>
-      <w:tr>
-        <w:tc>
-          <w:tcPr>
-            <w:tcW w:w="2552" w:type="dxa"/>
-            <w:tcBorders>
-              <w:top w:val="nil"/>
-              <w:left w:val="nil"/>
-              <w:bottom w:val="nil"/>
-              <w:right w:val="single" w:sz="4" w:space="0" w:color="auto"/>
-            </w:tcBorders>
-          </w:tcPr>
-          <w:p>
-            <w:pPr>
-              <w:rPr>
-                <w:i/>
-                <w:iCs/>
-                <w:u w:val="single"/>
-              </w:rPr>
-            </w:pPr>
-            <w:r>
-              <w:rPr>
-                <w:i/>
-                <w:iCs/>
-                <w:u w:val="single"/>
-              </w:rPr>
-              <w:t>Objectif :</w:t>
-            </w:r>
-          </w:p>
-        </w:tc>
-        <w:tc>
-          <w:tcPr>
-            <w:tcW w:w="6510" w:type="dxa"/>
-            <w:tcBorders>
-              <w:top w:val="nil"/>
-              <w:left w:val="single" w:sz="4" w:space="0" w:color="auto"/>
-              <w:bottom w:val="nil"/>
-              <w:right w:val="nil"/>
-            </w:tcBorders>
-          </w:tcPr>
-          <w:p>
-            <w:pPr>
-              <w:spacing w:after="60"/>
-            </w:pPr>
-            <w:r>
-              <w:t xml:space="preserve">Permet </w:t>
-            </w:r>
-            <w:r>
-              <w:t>de supprimer</w:t>
-            </w:r>
-            <w:r>
-              <w:t xml:space="preserve"> </w:t>
-            </w:r>
-            <w:r>
-              <w:t>de</w:t>
-            </w:r>
-            <w:r>
-              <w:t xml:space="preserve"> la liste des films déjà vu le film en question</w:t>
-            </w:r>
-          </w:p>
-        </w:tc>
-      </w:tr>
-      <w:tr>
-        <w:tc>
-          <w:tcPr>
-            <w:tcW w:w="2552" w:type="dxa"/>
-            <w:tcBorders>
-              <w:top w:val="nil"/>
-              <w:left w:val="nil"/>
-              <w:bottom w:val="nil"/>
-              <w:right w:val="single" w:sz="4" w:space="0" w:color="auto"/>
-            </w:tcBorders>
-          </w:tcPr>
-          <w:p>
-            <w:pPr>
-              <w:rPr>
-                <w:i/>
-                <w:iCs/>
-                <w:u w:val="single"/>
-              </w:rPr>
-            </w:pPr>
-            <w:r>
-              <w:rPr>
-                <w:i/>
-                <w:iCs/>
-                <w:u w:val="single"/>
-              </w:rPr>
-              <w:t>Acteurs principaux :</w:t>
-            </w:r>
-          </w:p>
-        </w:tc>
-        <w:tc>
-          <w:tcPr>
-            <w:tcW w:w="6510" w:type="dxa"/>
-            <w:tcBorders>
-              <w:top w:val="nil"/>
-              <w:left w:val="single" w:sz="4" w:space="0" w:color="auto"/>
-              <w:bottom w:val="nil"/>
-              <w:right w:val="nil"/>
-            </w:tcBorders>
-          </w:tcPr>
-          <w:p>
-            <w:pPr>
-              <w:spacing w:after="60"/>
-            </w:pPr>
-            <w:r>
-              <w:t>Utilisateur</w:t>
-            </w:r>
-          </w:p>
-        </w:tc>
-      </w:tr>
-      <w:tr>
-        <w:tc>
-          <w:tcPr>
-            <w:tcW w:w="2552" w:type="dxa"/>
-            <w:tcBorders>
-              <w:top w:val="nil"/>
-              <w:left w:val="nil"/>
-              <w:bottom w:val="nil"/>
-              <w:right w:val="single" w:sz="4" w:space="0" w:color="auto"/>
-            </w:tcBorders>
-          </w:tcPr>
-          <w:p>
-            <w:pPr>
-              <w:rPr>
-                <w:i/>
-                <w:iCs/>
-                <w:u w:val="single"/>
-              </w:rPr>
-            </w:pPr>
-            <w:r>
-              <w:rPr>
-                <w:i/>
-                <w:iCs/>
-                <w:u w:val="single"/>
-              </w:rPr>
-              <w:t>Acteurs secondaires :</w:t>
-            </w:r>
-          </w:p>
-        </w:tc>
-        <w:tc>
-          <w:tcPr>
-            <w:tcW w:w="6510" w:type="dxa"/>
-            <w:tcBorders>
-              <w:top w:val="nil"/>
-              <w:left w:val="single" w:sz="4" w:space="0" w:color="auto"/>
-              <w:bottom w:val="nil"/>
-              <w:right w:val="nil"/>
-              <w:tl2br w:val="single" w:sz="4" w:space="0" w:color="auto"/>
-            </w:tcBorders>
-          </w:tcPr>
-          <w:p>
-            <w:pPr>
-              <w:spacing w:after="60"/>
-            </w:pPr>
-          </w:p>
-        </w:tc>
-      </w:tr>
-      <w:tr>
-        <w:tc>
-          <w:tcPr>
-            <w:tcW w:w="2552" w:type="dxa"/>
-            <w:tcBorders>
-              <w:top w:val="nil"/>
-              <w:left w:val="nil"/>
-              <w:bottom w:val="nil"/>
-              <w:right w:val="single" w:sz="4" w:space="0" w:color="auto"/>
-            </w:tcBorders>
-          </w:tcPr>
-          <w:p>
-            <w:pPr>
-              <w:rPr>
-                <w:i/>
-                <w:iCs/>
-                <w:u w:val="single"/>
-              </w:rPr>
-            </w:pPr>
-            <w:r>
-              <w:rPr>
-                <w:i/>
-                <w:iCs/>
-                <w:u w:val="single"/>
-              </w:rPr>
-              <w:t>Conditions initiales :</w:t>
-            </w:r>
-          </w:p>
-        </w:tc>
-        <w:tc>
-          <w:tcPr>
-            <w:tcW w:w="6510" w:type="dxa"/>
-            <w:tcBorders>
-              <w:top w:val="nil"/>
-              <w:left w:val="single" w:sz="4" w:space="0" w:color="auto"/>
-              <w:bottom w:val="nil"/>
-              <w:right w:val="nil"/>
-            </w:tcBorders>
-          </w:tcPr>
-          <w:p>
-            <w:pPr>
-              <w:spacing w:after="60"/>
-            </w:pPr>
-            <w:r>
-              <w:t>Être connecté</w:t>
-            </w:r>
-            <w:r>
-              <w:t>, que le film soit coché comme vu</w:t>
-            </w:r>
-          </w:p>
-        </w:tc>
-      </w:tr>
-      <w:tr>
-        <w:tc>
-          <w:tcPr>
-            <w:tcW w:w="2552" w:type="dxa"/>
-            <w:tcBorders>
-              <w:top w:val="nil"/>
-              <w:left w:val="nil"/>
-              <w:bottom w:val="nil"/>
-              <w:right w:val="single" w:sz="4" w:space="0" w:color="auto"/>
-            </w:tcBorders>
-          </w:tcPr>
-          <w:p>
-            <w:pPr>
-              <w:rPr>
-                <w:i/>
-                <w:iCs/>
-                <w:u w:val="single"/>
-              </w:rPr>
-            </w:pPr>
-            <w:r>
-              <w:rPr>
-                <w:i/>
-                <w:iCs/>
-                <w:u w:val="single"/>
-              </w:rPr>
-              <w:t>Scénario d’utilisation :</w:t>
-            </w:r>
-          </w:p>
-        </w:tc>
-        <w:tc>
-          <w:tcPr>
-            <w:tcW w:w="6510" w:type="dxa"/>
-            <w:tcBorders>
-              <w:top w:val="nil"/>
-              <w:left w:val="single" w:sz="4" w:space="0" w:color="auto"/>
-              <w:bottom w:val="nil"/>
-              <w:right w:val="nil"/>
-            </w:tcBorders>
-          </w:tcPr>
+              <w:t>Il existe deux listes, une de séries et une de films déjà vus, et il peut cliquer sur chaque icone de films pour observer les détails</w:t>
+            </w:r>
+          </w:p>
           <w:p>
             <w:pPr>
               <w:pStyle w:val="Paragraphedeliste"/>
               <w:numPr>
                 <w:ilvl w:val="0"/>
-                <w:numId w:val="1"/>
+                <w:numId w:val="10"/>
               </w:numPr>
               <w:spacing w:after="60"/>
-              <w:ind w:left="177" w:hanging="142"/>
-            </w:pPr>
-            <w:r>
-              <w:t>L’utilisateur commence par se connecter</w:t>
-            </w:r>
-          </w:p>
-          <w:p>
-            <w:pPr>
-              <w:pStyle w:val="Paragraphedeliste"/>
-              <w:numPr>
-                <w:ilvl w:val="0"/>
-                <w:numId w:val="1"/>
-              </w:numPr>
-              <w:spacing w:after="60"/>
-              <w:ind w:left="177" w:hanging="142"/>
-            </w:pPr>
-            <w:r>
-              <w:t>L’utilisateur accède à un onglet de film ou série, en cliquant pour voir les détails</w:t>
-            </w:r>
-          </w:p>
-          <w:p>
-            <w:pPr>
-              <w:pStyle w:val="Paragraphedeliste"/>
-              <w:numPr>
-                <w:ilvl w:val="0"/>
-                <w:numId w:val="1"/>
-              </w:numPr>
-              <w:spacing w:after="60"/>
-              <w:ind w:left="177" w:hanging="142"/>
-            </w:pPr>
-            <w:r>
-              <w:t xml:space="preserve">Il peut alors </w:t>
-            </w:r>
-            <w:r>
-              <w:t>dé</w:t>
-            </w:r>
-            <w:r>
-              <w:t>cocher la case « vu », enclenchant alors la condition de fin 1)</w:t>
-            </w:r>
-          </w:p>
-        </w:tc>
-      </w:tr>
-      <w:tr>
-        <w:tc>
-          <w:tcPr>
-            <w:tcW w:w="2552" w:type="dxa"/>
-            <w:tcBorders>
-              <w:top w:val="nil"/>
-              <w:left w:val="nil"/>
-              <w:bottom w:val="nil"/>
-              <w:right w:val="single" w:sz="4" w:space="0" w:color="auto"/>
-            </w:tcBorders>
-          </w:tcPr>
-          <w:p>
-            <w:pPr>
-              <w:rPr>
-                <w:i/>
-                <w:iCs/>
-                <w:u w:val="single"/>
-              </w:rPr>
-            </w:pPr>
-            <w:r>
-              <w:rPr>
-                <w:i/>
-                <w:iCs/>
-                <w:u w:val="single"/>
-              </w:rPr>
-              <w:t>Conditions de fin :</w:t>
-            </w:r>
-          </w:p>
-        </w:tc>
-        <w:tc>
-          <w:tcPr>
-            <w:tcW w:w="6510" w:type="dxa"/>
-            <w:tcBorders>
-              <w:top w:val="nil"/>
-              <w:left w:val="single" w:sz="4" w:space="0" w:color="auto"/>
-              <w:bottom w:val="nil"/>
-              <w:right w:val="nil"/>
-            </w:tcBorders>
-          </w:tcPr>
-          <w:p>
-            <w:pPr>
-              <w:pStyle w:val="Paragraphedeliste"/>
-              <w:numPr>
-                <w:ilvl w:val="0"/>
-                <w:numId w:val="9"/>
-              </w:numPr>
-              <w:spacing w:after="60"/>
-            </w:pPr>
-            <w:r>
-              <w:t>La</w:t>
-            </w:r>
-            <w:r>
-              <w:t xml:space="preserve"> case </w:t>
-            </w:r>
-            <w:r>
-              <w:t>est</w:t>
-            </w:r>
-            <w:r>
-              <w:t xml:space="preserve"> </w:t>
-            </w:r>
-            <w:r>
-              <w:t>dé</w:t>
-            </w:r>
-            <w:r>
-              <w:t xml:space="preserve">cochée, le film est </w:t>
-            </w:r>
-            <w:r>
-              <w:t>supprimé de</w:t>
-            </w:r>
-            <w:r>
-              <w:t xml:space="preserve"> la liste de ceux v</w:t>
-            </w:r>
-            <w:r>
-              <w:t>u, il pourra alors réapparaitre dans les marathons futurs.</w:t>
+            </w:pPr>
+            <w:r>
+              <w:t>Un message à la place des playlists, disant qu’aucuns films ou série n’a été coché est affiché</w:t>
             </w:r>
           </w:p>
         </w:tc>
@@ -4862,11 +5338,16 @@
     </w:tbl>
     <w:p>
       <w:pPr>
-        <w:spacing w:after="0"/>
         <w:rPr>
           <w:rFonts w:cstheme="minorHAnsi"/>
         </w:rPr>
       </w:pPr>
+      <w:r>
+        <w:rPr>
+          <w:rFonts w:cstheme="minorHAnsi"/>
+        </w:rPr>
+        <w:br w:type="page"/>
+      </w:r>
     </w:p>
     <w:tbl>
       <w:tblPr>
@@ -4908,6 +5389,7 @@
                 <w:szCs w:val="24"/>
                 <w:u w:val="single"/>
               </w:rPr>
+              <w:lastRenderedPageBreak/>
               <w:t>Cas « </w:t>
             </w:r>
             <w:r>
@@ -4918,7 +5400,7 @@
                 <w:szCs w:val="24"/>
                 <w:u w:val="single"/>
               </w:rPr>
-              <w:t xml:space="preserve">Consulter les </w:t>
+              <w:t>Message d’erreur</w:t>
             </w:r>
             <w:r>
               <w:rPr>
@@ -4928,16 +5410,6 @@
                 <w:szCs w:val="24"/>
                 <w:u w:val="single"/>
               </w:rPr>
-              <w:t>films vus</w:t>
-            </w:r>
-            <w:r>
-              <w:rPr>
-                <w:b/>
-                <w:bCs/>
-                <w:sz w:val="24"/>
-                <w:szCs w:val="24"/>
-                <w:u w:val="single"/>
-              </w:rPr>
               <w:t> »</w:t>
             </w:r>
           </w:p>
@@ -4987,10 +5459,7 @@
               <w:spacing w:after="60"/>
             </w:pPr>
             <w:r>
-              <w:t xml:space="preserve">Consulter les </w:t>
-            </w:r>
-            <w:r>
-              <w:t>films vus</w:t>
+              <w:t>Message d’erreur</w:t>
             </w:r>
           </w:p>
         </w:tc>
@@ -5039,7 +5508,7 @@
               <w:spacing w:after="60"/>
             </w:pPr>
             <w:r>
-              <w:t>Pouvoir connaitre diverses statistiques à propos des films et séries déjà vu</w:t>
+              <w:t>Informer l’utilisateur d’une mauvaise saisie ou mauvaise utilisation</w:t>
             </w:r>
           </w:p>
         </w:tc>
@@ -5184,7 +5653,19 @@
               <w:spacing w:after="60"/>
             </w:pPr>
             <w:r>
-              <w:t>Être connecté, que le film soit coché comme vu</w:t>
+              <w:t>Avoir généré une action</w:t>
+            </w:r>
+            <w:r>
+              <w:t xml:space="preserve"> ou des informations</w:t>
+            </w:r>
+            <w:r>
+              <w:t xml:space="preserve"> </w:t>
+            </w:r>
+            <w:r>
+              <w:t>non</w:t>
+            </w:r>
+            <w:r>
+              <w:t xml:space="preserve"> prévu par l’application</w:t>
             </w:r>
           </w:p>
         </w:tc>
@@ -5239,490 +5720,12 @@
               <w:ind w:left="177" w:hanging="142"/>
             </w:pPr>
             <w:r>
-              <w:t>L’utilisateur commence par se connecter</w:t>
-            </w:r>
-          </w:p>
-          <w:p>
-            <w:pPr>
-              <w:pStyle w:val="Paragraphedeliste"/>
-              <w:numPr>
-                <w:ilvl w:val="0"/>
-                <w:numId w:val="1"/>
-              </w:numPr>
-              <w:spacing w:after="60"/>
-              <w:ind w:left="177" w:hanging="142"/>
-            </w:pPr>
-            <w:r>
-              <w:t>L’utilisateur accède à l’onglet profil</w:t>
-            </w:r>
-          </w:p>
-          <w:p>
-            <w:pPr>
-              <w:pStyle w:val="Paragraphedeliste"/>
-              <w:numPr>
-                <w:ilvl w:val="0"/>
-                <w:numId w:val="1"/>
-              </w:numPr>
-              <w:spacing w:after="60"/>
-              <w:ind w:left="177" w:hanging="142"/>
-            </w:pPr>
-            <w:r>
-              <w:t>Soit il n’a pas encore coché de films, alors la condition de fin 2) se déclenche, sinon la condition 1) se lance</w:t>
-            </w:r>
-          </w:p>
-        </w:tc>
-      </w:tr>
-      <w:tr>
-        <w:tc>
-          <w:tcPr>
-            <w:tcW w:w="2552" w:type="dxa"/>
-            <w:tcBorders>
-              <w:top w:val="nil"/>
-              <w:left w:val="nil"/>
-              <w:bottom w:val="nil"/>
-              <w:right w:val="single" w:sz="4" w:space="0" w:color="auto"/>
-            </w:tcBorders>
-          </w:tcPr>
-          <w:p>
-            <w:pPr>
-              <w:rPr>
-                <w:i/>
-                <w:iCs/>
-                <w:u w:val="single"/>
-              </w:rPr>
-            </w:pPr>
-            <w:r>
-              <w:rPr>
-                <w:i/>
-                <w:iCs/>
-                <w:u w:val="single"/>
-              </w:rPr>
-              <w:t>Conditions de fin :</w:t>
-            </w:r>
-          </w:p>
-        </w:tc>
-        <w:tc>
-          <w:tcPr>
-            <w:tcW w:w="6510" w:type="dxa"/>
-            <w:tcBorders>
-              <w:top w:val="nil"/>
-              <w:left w:val="single" w:sz="4" w:space="0" w:color="auto"/>
-              <w:bottom w:val="nil"/>
-              <w:right w:val="nil"/>
-            </w:tcBorders>
-          </w:tcPr>
-          <w:p>
-            <w:pPr>
-              <w:pStyle w:val="Paragraphedeliste"/>
-              <w:numPr>
-                <w:ilvl w:val="0"/>
-                <w:numId w:val="10"/>
-              </w:numPr>
-              <w:spacing w:after="60"/>
-            </w:pPr>
-            <w:r>
-              <w:t>Il existe deux listes, une de séries et une de films déjà vus, et il peut cliquer sur chaque icone de films pour observer les détails</w:t>
-            </w:r>
-          </w:p>
-          <w:p>
-            <w:pPr>
-              <w:pStyle w:val="Paragraphedeliste"/>
-              <w:numPr>
-                <w:ilvl w:val="0"/>
-                <w:numId w:val="10"/>
-              </w:numPr>
-              <w:spacing w:after="60"/>
-            </w:pPr>
-            <w:r>
-              <w:t>Un message à la place des playlists, disant qu’aucuns films ou série n’a été coché est affiché</w:t>
-            </w:r>
-          </w:p>
-        </w:tc>
-      </w:tr>
-    </w:tbl>
-    <w:p>
-      <w:pPr>
-        <w:rPr>
-          <w:rFonts w:cstheme="minorHAnsi"/>
-        </w:rPr>
-      </w:pPr>
-    </w:p>
-    <w:tbl>
-      <w:tblPr>
-        <w:tblStyle w:val="Grilledutableau"/>
-        <w:tblW w:w="0" w:type="auto"/>
-        <w:tblLook w:val="04A0" w:firstRow="1" w:lastRow="0" w:firstColumn="1" w:lastColumn="0" w:noHBand="0" w:noVBand="1"/>
-      </w:tblPr>
-      <w:tblGrid>
-        <w:gridCol w:w="2552"/>
-        <w:gridCol w:w="6510"/>
-      </w:tblGrid>
-      <w:tr>
-        <w:tc>
-          <w:tcPr>
-            <w:tcW w:w="9062" w:type="dxa"/>
-            <w:gridSpan w:val="2"/>
-            <w:tcBorders>
-              <w:top w:val="nil"/>
-              <w:left w:val="nil"/>
-              <w:bottom w:val="nil"/>
-              <w:right w:val="nil"/>
-            </w:tcBorders>
-          </w:tcPr>
-          <w:p>
-            <w:pPr>
-              <w:rPr>
-                <w:b/>
-                <w:bCs/>
-                <w:sz w:val="24"/>
-                <w:szCs w:val="24"/>
-                <w:u w:val="single"/>
-              </w:rPr>
-            </w:pPr>
-            <w:r>
-              <w:rPr>
-                <w:b/>
-                <w:bCs/>
-                <w:sz w:val="24"/>
-                <w:szCs w:val="24"/>
-                <w:u w:val="single"/>
-              </w:rPr>
-              <w:t>Cas « </w:t>
-            </w:r>
-            <w:r>
-              <w:rPr>
-                <w:b/>
-                <w:bCs/>
-                <w:sz w:val="24"/>
-                <w:szCs w:val="24"/>
-                <w:u w:val="single"/>
-              </w:rPr>
-              <w:t>Message d’erreur</w:t>
-            </w:r>
-            <w:r>
-              <w:rPr>
-                <w:b/>
-                <w:bCs/>
-                <w:sz w:val="24"/>
-                <w:szCs w:val="24"/>
-                <w:u w:val="single"/>
-              </w:rPr>
-              <w:t> »</w:t>
-            </w:r>
-          </w:p>
-        </w:tc>
-      </w:tr>
-      <w:tr>
-        <w:tc>
-          <w:tcPr>
-            <w:tcW w:w="2552" w:type="dxa"/>
-            <w:tcBorders>
-              <w:top w:val="nil"/>
-              <w:left w:val="nil"/>
-              <w:bottom w:val="nil"/>
-              <w:right w:val="single" w:sz="4" w:space="0" w:color="auto"/>
-            </w:tcBorders>
-          </w:tcPr>
-          <w:p>
-            <w:pPr>
-              <w:rPr>
-                <w:i/>
-                <w:iCs/>
-                <w:u w:val="single"/>
-              </w:rPr>
-            </w:pPr>
-            <w:r>
-              <w:rPr>
-                <w:i/>
-                <w:iCs/>
-                <w:u w:val="single"/>
-              </w:rPr>
-              <w:t>Nom :</w:t>
-            </w:r>
-          </w:p>
-        </w:tc>
-        <w:tc>
-          <w:tcPr>
-            <w:tcW w:w="6510" w:type="dxa"/>
-            <w:tcBorders>
-              <w:top w:val="nil"/>
-              <w:left w:val="single" w:sz="4" w:space="0" w:color="auto"/>
-              <w:bottom w:val="nil"/>
-              <w:right w:val="nil"/>
-            </w:tcBorders>
-          </w:tcPr>
-          <w:p>
-            <w:pPr>
-              <w:spacing w:after="60"/>
-            </w:pPr>
-            <w:r>
-              <w:t>Message d’erreur</w:t>
-            </w:r>
-          </w:p>
-        </w:tc>
-      </w:tr>
-      <w:tr>
-        <w:tc>
-          <w:tcPr>
-            <w:tcW w:w="2552" w:type="dxa"/>
-            <w:tcBorders>
-              <w:top w:val="nil"/>
-              <w:left w:val="nil"/>
-              <w:bottom w:val="nil"/>
-              <w:right w:val="single" w:sz="4" w:space="0" w:color="auto"/>
-            </w:tcBorders>
-          </w:tcPr>
-          <w:p>
-            <w:pPr>
-              <w:rPr>
-                <w:i/>
-                <w:iCs/>
-                <w:u w:val="single"/>
-              </w:rPr>
-            </w:pPr>
-            <w:r>
-              <w:rPr>
-                <w:i/>
-                <w:iCs/>
-                <w:u w:val="single"/>
-              </w:rPr>
-              <w:t>Objectif :</w:t>
-            </w:r>
-          </w:p>
-        </w:tc>
-        <w:tc>
-          <w:tcPr>
-            <w:tcW w:w="6510" w:type="dxa"/>
-            <w:tcBorders>
-              <w:top w:val="nil"/>
-              <w:left w:val="single" w:sz="4" w:space="0" w:color="auto"/>
-              <w:bottom w:val="nil"/>
-              <w:right w:val="nil"/>
-            </w:tcBorders>
-          </w:tcPr>
-          <w:p>
-            <w:pPr>
-              <w:spacing w:after="60"/>
-            </w:pPr>
-            <w:r>
-              <w:t>Informer l’utilisateur d’une mauvaise saisie ou mauvaise utilisation</w:t>
-            </w:r>
-          </w:p>
-        </w:tc>
-      </w:tr>
-      <w:tr>
-        <w:tc>
-          <w:tcPr>
-            <w:tcW w:w="2552" w:type="dxa"/>
-            <w:tcBorders>
-              <w:top w:val="nil"/>
-              <w:left w:val="nil"/>
-              <w:bottom w:val="nil"/>
-              <w:right w:val="single" w:sz="4" w:space="0" w:color="auto"/>
-            </w:tcBorders>
-          </w:tcPr>
-          <w:p>
-            <w:pPr>
-              <w:rPr>
-                <w:i/>
-                <w:iCs/>
-                <w:u w:val="single"/>
-              </w:rPr>
-            </w:pPr>
-            <w:r>
-              <w:rPr>
-                <w:i/>
-                <w:iCs/>
-                <w:u w:val="single"/>
-              </w:rPr>
-              <w:t>Acteurs principaux :</w:t>
-            </w:r>
-          </w:p>
-        </w:tc>
-        <w:tc>
-          <w:tcPr>
-            <w:tcW w:w="6510" w:type="dxa"/>
-            <w:tcBorders>
-              <w:top w:val="nil"/>
-              <w:left w:val="single" w:sz="4" w:space="0" w:color="auto"/>
-              <w:bottom w:val="nil"/>
-              <w:right w:val="nil"/>
-            </w:tcBorders>
-          </w:tcPr>
-          <w:p>
-            <w:pPr>
-              <w:spacing w:after="60"/>
-            </w:pPr>
-            <w:r>
-              <w:t>Utilisateur</w:t>
-            </w:r>
-          </w:p>
-        </w:tc>
-      </w:tr>
-      <w:tr>
-        <w:tc>
-          <w:tcPr>
-            <w:tcW w:w="2552" w:type="dxa"/>
-            <w:tcBorders>
-              <w:top w:val="nil"/>
-              <w:left w:val="nil"/>
-              <w:bottom w:val="nil"/>
-              <w:right w:val="single" w:sz="4" w:space="0" w:color="auto"/>
-            </w:tcBorders>
-          </w:tcPr>
-          <w:p>
-            <w:pPr>
-              <w:rPr>
-                <w:i/>
-                <w:iCs/>
-                <w:u w:val="single"/>
-              </w:rPr>
-            </w:pPr>
-            <w:r>
-              <w:rPr>
-                <w:i/>
-                <w:iCs/>
-                <w:u w:val="single"/>
-              </w:rPr>
-              <w:t>Acteurs secondaires :</w:t>
-            </w:r>
-          </w:p>
-        </w:tc>
-        <w:tc>
-          <w:tcPr>
-            <w:tcW w:w="6510" w:type="dxa"/>
-            <w:tcBorders>
-              <w:top w:val="nil"/>
-              <w:left w:val="single" w:sz="4" w:space="0" w:color="auto"/>
-              <w:bottom w:val="nil"/>
-              <w:right w:val="nil"/>
-              <w:tl2br w:val="single" w:sz="4" w:space="0" w:color="auto"/>
-            </w:tcBorders>
-          </w:tcPr>
-          <w:p>
-            <w:pPr>
-              <w:spacing w:after="60"/>
-            </w:pPr>
-          </w:p>
-        </w:tc>
-      </w:tr>
-      <w:tr>
-        <w:tc>
-          <w:tcPr>
-            <w:tcW w:w="2552" w:type="dxa"/>
-            <w:tcBorders>
-              <w:top w:val="nil"/>
-              <w:left w:val="nil"/>
-              <w:bottom w:val="nil"/>
-              <w:right w:val="single" w:sz="4" w:space="0" w:color="auto"/>
-            </w:tcBorders>
-          </w:tcPr>
-          <w:p>
-            <w:pPr>
-              <w:rPr>
-                <w:i/>
-                <w:iCs/>
-                <w:u w:val="single"/>
-              </w:rPr>
-            </w:pPr>
-            <w:r>
-              <w:rPr>
-                <w:i/>
-                <w:iCs/>
-                <w:u w:val="single"/>
-              </w:rPr>
-              <w:t>Conditions initiales :</w:t>
-            </w:r>
-          </w:p>
-        </w:tc>
-        <w:tc>
-          <w:tcPr>
-            <w:tcW w:w="6510" w:type="dxa"/>
-            <w:tcBorders>
-              <w:top w:val="nil"/>
-              <w:left w:val="single" w:sz="4" w:space="0" w:color="auto"/>
-              <w:bottom w:val="nil"/>
-              <w:right w:val="nil"/>
-            </w:tcBorders>
-          </w:tcPr>
-          <w:p>
-            <w:pPr>
-              <w:spacing w:after="60"/>
-            </w:pPr>
-            <w:r>
-              <w:t>Avoir généré une action</w:t>
-            </w:r>
-            <w:r>
-              <w:t xml:space="preserve"> ou des informations</w:t>
+              <w:t>L’utilisateur, dans son utilisation,</w:t>
             </w:r>
             <w:r>
               <w:t xml:space="preserve"> </w:t>
             </w:r>
             <w:r>
-              <w:t>non</w:t>
-            </w:r>
-            <w:r>
-              <w:t xml:space="preserve"> prévu par l’application</w:t>
-            </w:r>
-          </w:p>
-        </w:tc>
-      </w:tr>
-      <w:tr>
-        <w:tc>
-          <w:tcPr>
-            <w:tcW w:w="2552" w:type="dxa"/>
-            <w:tcBorders>
-              <w:top w:val="nil"/>
-              <w:left w:val="nil"/>
-              <w:bottom w:val="nil"/>
-              <w:right w:val="single" w:sz="4" w:space="0" w:color="auto"/>
-            </w:tcBorders>
-          </w:tcPr>
-          <w:p>
-            <w:pPr>
-              <w:rPr>
-                <w:i/>
-                <w:iCs/>
-                <w:u w:val="single"/>
-              </w:rPr>
-            </w:pPr>
-            <w:r>
-              <w:rPr>
-                <w:i/>
-                <w:iCs/>
-                <w:u w:val="single"/>
-              </w:rPr>
-              <w:t>Scénario d’utilisation :</w:t>
-            </w:r>
-          </w:p>
-        </w:tc>
-        <w:tc>
-          <w:tcPr>
-            <w:tcW w:w="6510" w:type="dxa"/>
-            <w:tcBorders>
-              <w:top w:val="nil"/>
-              <w:left w:val="single" w:sz="4" w:space="0" w:color="auto"/>
-              <w:bottom w:val="nil"/>
-              <w:right w:val="nil"/>
-            </w:tcBorders>
-          </w:tcPr>
-          <w:p>
-            <w:pPr>
-              <w:pStyle w:val="Paragraphedeliste"/>
-              <w:numPr>
-                <w:ilvl w:val="0"/>
-                <w:numId w:val="1"/>
-              </w:numPr>
-              <w:spacing w:after="60"/>
-              <w:ind w:left="177" w:hanging="142"/>
-            </w:pPr>
-            <w:r>
-              <w:t>L’utilisateur, dans son utilisation,</w:t>
-            </w:r>
-            <w:r>
-              <w:t xml:space="preserve"> </w:t>
-            </w:r>
-            <w:r>
               <w:t>envoi</w:t>
             </w:r>
             <w:r>
@@ -5765,7 +5768,6 @@
                 <w:iCs/>
                 <w:u w:val="single"/>
               </w:rPr>
-              <w:lastRenderedPageBreak/>
               <w:t>Conditions de fin :</w:t>
             </w:r>
           </w:p>

</xml_diff>

<commit_message>
modification (dossier trunc/doc/doc_ressources/use_case_diagram/) du diagramme de cas .mdj, du .svn du diagramme et du .png du diagramme. Modification de la description du diagramme pour correspondre à la dernière version du diagramme (suppression des cas message d'erreur, gérer les marathon et gérer les films vus).
git-svn-id: https://forge.clermont-universite.fr/svn/md-binome02@19 a295b7a2-e4ef-4650-9f47-075ab073bfd3
</commit_message>
<xml_diff>
--- a/trunc/doc/doc_ressources/use_case_diagram/use_cas_diagram_description.docx
+++ b/trunc/doc/doc_ressources/use_case_diagram/use_cas_diagram_description.docx
@@ -365,7 +365,19 @@
               <w:ind w:left="177" w:hanging="142"/>
             </w:pPr>
             <w:r>
-              <w:t>L’application vérifie la correspondance dans la persistance de données, si elle existe alors condition de fin 1) ; sinon condition de fin 2)</w:t>
+              <w:t xml:space="preserve">L’application vérifie la correspondance dans la persistance de données, si elle existe alors condition de fin 1) ; sinon </w:t>
+            </w:r>
+            <w:r>
+              <w:t xml:space="preserve">la </w:t>
+            </w:r>
+            <w:r>
+              <w:t>condition de fin 2)</w:t>
+            </w:r>
+            <w:r>
+              <w:t xml:space="preserve"> </w:t>
+            </w:r>
+            <w:r>
+              <w:t>s’enclenche</w:t>
             </w:r>
           </w:p>
         </w:tc>
@@ -441,13 +453,7 @@
               <w:t xml:space="preserve"> </w:t>
             </w:r>
             <w:r>
-              <w:t xml:space="preserve">(Cas « message d’erreur », visible </w:t>
-            </w:r>
-            <w:r>
-              <w:t>à</w:t>
-            </w:r>
-            <w:r>
-              <w:t xml:space="preserve"> la dernière page)</w:t>
+              <w:t>pour informer de la mauvaise saisie</w:t>
             </w:r>
             <w:r>
               <w:t>.</w:t>
@@ -921,15 +927,6 @@
               <w:t> ; un message d’erreur est affiché</w:t>
             </w:r>
             <w:r>
-              <w:t xml:space="preserve"> (Cas « message d’erreur », visible </w:t>
-            </w:r>
-            <w:r>
-              <w:t>à</w:t>
-            </w:r>
-            <w:r>
-              <w:t xml:space="preserve"> la dernière page)</w:t>
-            </w:r>
-            <w:r>
               <w:t xml:space="preserve">, </w:t>
             </w:r>
             <w:r>
@@ -944,7 +941,6 @@
     </w:tbl>
     <w:p>
       <w:pPr>
-        <w:spacing w:after="0"/>
         <w:rPr>
           <w:rFonts w:cstheme="minorHAnsi"/>
         </w:rPr>
@@ -1000,7 +996,7 @@
                 <w:szCs w:val="24"/>
                 <w:u w:val="single"/>
               </w:rPr>
-              <w:t>Gérer</w:t>
+              <w:t>Consulter un marathon</w:t>
             </w:r>
             <w:r>
               <w:rPr>
@@ -1010,46 +1006,6 @@
                 <w:szCs w:val="24"/>
                 <w:u w:val="single"/>
               </w:rPr>
-              <w:t xml:space="preserve"> </w:t>
-            </w:r>
-            <w:r>
-              <w:rPr>
-                <w:b/>
-                <w:bCs/>
-                <w:sz w:val="24"/>
-                <w:szCs w:val="24"/>
-                <w:u w:val="single"/>
-              </w:rPr>
-              <w:t>les</w:t>
-            </w:r>
-            <w:r>
-              <w:rPr>
-                <w:b/>
-                <w:bCs/>
-                <w:sz w:val="24"/>
-                <w:szCs w:val="24"/>
-                <w:u w:val="single"/>
-              </w:rPr>
-              <w:t xml:space="preserve"> marathon</w:t>
-            </w:r>
-            <w:r>
-              <w:rPr>
-                <w:b/>
-                <w:bCs/>
-                <w:sz w:val="24"/>
-                <w:szCs w:val="24"/>
-                <w:u w:val="single"/>
-              </w:rPr>
-              <w:t>s</w:t>
-            </w:r>
-            <w:r>
-              <w:rPr>
-                <w:b/>
-                <w:bCs/>
-                <w:sz w:val="24"/>
-                <w:szCs w:val="24"/>
-                <w:u w:val="single"/>
-              </w:rPr>
               <w:t> »</w:t>
             </w:r>
           </w:p>
@@ -1099,10 +1055,7 @@
               <w:spacing w:after="60"/>
             </w:pPr>
             <w:r>
-              <w:t>Gérer</w:t>
-            </w:r>
-            <w:r>
-              <w:t xml:space="preserve"> un marathon</w:t>
+              <w:t>Consulter un marathon</w:t>
             </w:r>
           </w:p>
         </w:tc>
@@ -1151,7 +1104,7 @@
               <w:spacing w:after="60"/>
             </w:pPr>
             <w:r>
-              <w:t>Permet de créer, consulter et supprimer un marathon</w:t>
+              <w:t>Permet d’accéder à la liste des films à voir d’un marathon créé</w:t>
             </w:r>
           </w:p>
         </w:tc>
@@ -1296,7 +1249,7 @@
               <w:spacing w:after="60"/>
             </w:pPr>
             <w:r>
-              <w:t>Être connecté</w:t>
+              <w:t>Avoir créé un marathon, être connecté</w:t>
             </w:r>
           </w:p>
         </w:tc>
@@ -1367,68 +1320,92 @@
             <w:r>
               <w:t>L’utilisateur accède à l’onglet marathon du menu</w:t>
             </w:r>
-            <w:r>
-              <w:t>, déclenchant la condition de fin 1)</w:t>
-            </w:r>
-          </w:p>
-        </w:tc>
-      </w:tr>
-      <w:tr>
-        <w:tc>
-          <w:tcPr>
-            <w:tcW w:w="2552" w:type="dxa"/>
-            <w:tcBorders>
-              <w:top w:val="nil"/>
-              <w:left w:val="nil"/>
-              <w:bottom w:val="nil"/>
-              <w:right w:val="single" w:sz="4" w:space="0" w:color="auto"/>
-            </w:tcBorders>
-          </w:tcPr>
-          <w:p>
-            <w:pPr>
-              <w:rPr>
-                <w:i/>
-                <w:iCs/>
-                <w:u w:val="single"/>
-              </w:rPr>
-            </w:pPr>
-            <w:r>
-              <w:rPr>
-                <w:i/>
-                <w:iCs/>
-                <w:u w:val="single"/>
-              </w:rPr>
-              <w:t>Conditions de fin :</w:t>
-            </w:r>
-          </w:p>
-        </w:tc>
-        <w:tc>
-          <w:tcPr>
-            <w:tcW w:w="6510" w:type="dxa"/>
-            <w:tcBorders>
-              <w:top w:val="nil"/>
-              <w:left w:val="single" w:sz="4" w:space="0" w:color="auto"/>
-              <w:bottom w:val="nil"/>
-              <w:right w:val="nil"/>
-            </w:tcBorders>
-          </w:tcPr>
+          </w:p>
           <w:p>
             <w:pPr>
               <w:pStyle w:val="Paragraphedeliste"/>
               <w:numPr>
                 <w:ilvl w:val="0"/>
-                <w:numId w:val="5"/>
+                <w:numId w:val="1"/>
               </w:numPr>
               <w:spacing w:after="60"/>
-            </w:pPr>
-            <w:r>
-              <w:t>Redirection vers la page de présentation du marathon</w:t>
-            </w:r>
-            <w:r>
-              <w:t xml:space="preserve"> (cas « Consulter un marathon »), ou bien de création du marathon (cas « Créer un marathon »)</w:t>
-            </w:r>
-            <w:r>
-              <w:t>.</w:t>
+              <w:ind w:left="177" w:hanging="142"/>
+            </w:pPr>
+            <w:r>
+              <w:t>Si un marathon est déjà créé, alors la condition de fin 1) se lance, sinon la fin 2) est lancée</w:t>
+            </w:r>
+          </w:p>
+        </w:tc>
+      </w:tr>
+      <w:tr>
+        <w:tc>
+          <w:tcPr>
+            <w:tcW w:w="2552" w:type="dxa"/>
+            <w:tcBorders>
+              <w:top w:val="nil"/>
+              <w:left w:val="nil"/>
+              <w:bottom w:val="nil"/>
+              <w:right w:val="single" w:sz="4" w:space="0" w:color="auto"/>
+            </w:tcBorders>
+          </w:tcPr>
+          <w:p>
+            <w:pPr>
+              <w:rPr>
+                <w:i/>
+                <w:iCs/>
+                <w:u w:val="single"/>
+              </w:rPr>
+            </w:pPr>
+            <w:r>
+              <w:rPr>
+                <w:i/>
+                <w:iCs/>
+                <w:u w:val="single"/>
+              </w:rPr>
+              <w:t>Conditions de fin :</w:t>
+            </w:r>
+          </w:p>
+        </w:tc>
+        <w:tc>
+          <w:tcPr>
+            <w:tcW w:w="6510" w:type="dxa"/>
+            <w:tcBorders>
+              <w:top w:val="nil"/>
+              <w:left w:val="single" w:sz="4" w:space="0" w:color="auto"/>
+              <w:bottom w:val="nil"/>
+              <w:right w:val="nil"/>
+            </w:tcBorders>
+          </w:tcPr>
+          <w:p>
+            <w:pPr>
+              <w:pStyle w:val="Paragraphedeliste"/>
+              <w:numPr>
+                <w:ilvl w:val="0"/>
+                <w:numId w:val="4"/>
+              </w:numPr>
+              <w:spacing w:after="60"/>
+            </w:pPr>
+            <w:r>
+              <w:t>Accès à la liste de tous les films du marathon, avec des informations supplémentaires</w:t>
+            </w:r>
+          </w:p>
+          <w:p>
+            <w:pPr>
+              <w:pStyle w:val="Paragraphedeliste"/>
+              <w:numPr>
+                <w:ilvl w:val="0"/>
+                <w:numId w:val="4"/>
+              </w:numPr>
+              <w:spacing w:after="60"/>
+            </w:pPr>
+            <w:r>
+              <w:t>L’utilisateur est automatiquement redirigé vers la page de création d’un marathon (cas « </w:t>
+            </w:r>
+            <w:r>
+              <w:t>Créer un marathon</w:t>
+            </w:r>
+            <w:r>
+              <w:t> »)</w:t>
             </w:r>
           </w:p>
         </w:tc>
@@ -1440,12 +1417,6 @@
           <w:rFonts w:cstheme="minorHAnsi"/>
         </w:rPr>
       </w:pPr>
-      <w:r>
-        <w:rPr>
-          <w:rFonts w:cstheme="minorHAnsi"/>
-        </w:rPr>
-        <w:br w:type="page"/>
-      </w:r>
     </w:p>
     <w:tbl>
       <w:tblPr>
@@ -1498,7 +1469,7 @@
                 <w:szCs w:val="24"/>
                 <w:u w:val="single"/>
               </w:rPr>
-              <w:t>Consulter un marathon</w:t>
+              <w:t>Créer un marathon</w:t>
             </w:r>
             <w:r>
               <w:rPr>
@@ -1557,7 +1528,7 @@
               <w:spacing w:after="60"/>
             </w:pPr>
             <w:r>
-              <w:t>Consulter un marathon</w:t>
+              <w:t>Créer un marathon</w:t>
             </w:r>
           </w:p>
         </w:tc>
@@ -1606,7 +1577,7 @@
               <w:spacing w:after="60"/>
             </w:pPr>
             <w:r>
-              <w:t>Permet d’accéder à la liste des films à voir d’un marathon créé</w:t>
+              <w:t>Créer une liste de films à voir</w:t>
             </w:r>
           </w:p>
         </w:tc>
@@ -1751,7 +1722,10 @@
               <w:spacing w:after="60"/>
             </w:pPr>
             <w:r>
-              <w:t>Avoir créé un marathon, être connecté</w:t>
+              <w:t>Ê</w:t>
+            </w:r>
+            <w:r>
+              <w:t>tre connecté</w:t>
             </w:r>
           </w:p>
         </w:tc>
@@ -1820,7 +1794,16 @@
               <w:ind w:left="177" w:hanging="142"/>
             </w:pPr>
             <w:r>
-              <w:t>L’utilisateur accède à l’onglet marathon du menu</w:t>
+              <w:t>L’utilisateur accède à l</w:t>
+            </w:r>
+            <w:r>
+              <w:t xml:space="preserve">’onglet </w:t>
+            </w:r>
+            <w:r>
+              <w:t>marathon</w:t>
+            </w:r>
+            <w:r>
+              <w:t xml:space="preserve"> du menu</w:t>
             </w:r>
           </w:p>
           <w:p>
@@ -1834,61 +1817,33 @@
               <w:ind w:left="177" w:hanging="142"/>
             </w:pPr>
             <w:r>
-              <w:t>Si un marathon est déjà créé, alors la condition de fin 1) se lance, sinon la fin 2) est lancée</w:t>
-            </w:r>
-          </w:p>
-        </w:tc>
-      </w:tr>
-      <w:tr>
-        <w:tc>
-          <w:tcPr>
-            <w:tcW w:w="2552" w:type="dxa"/>
-            <w:tcBorders>
-              <w:top w:val="nil"/>
-              <w:left w:val="nil"/>
-              <w:bottom w:val="nil"/>
-              <w:right w:val="single" w:sz="4" w:space="0" w:color="auto"/>
-            </w:tcBorders>
-          </w:tcPr>
-          <w:p>
-            <w:pPr>
-              <w:rPr>
-                <w:i/>
-                <w:iCs/>
-                <w:u w:val="single"/>
-              </w:rPr>
-            </w:pPr>
-            <w:r>
-              <w:rPr>
-                <w:i/>
-                <w:iCs/>
-                <w:u w:val="single"/>
-              </w:rPr>
-              <w:t>Conditions de fin :</w:t>
-            </w:r>
-          </w:p>
-        </w:tc>
-        <w:tc>
-          <w:tcPr>
-            <w:tcW w:w="6510" w:type="dxa"/>
-            <w:tcBorders>
-              <w:top w:val="nil"/>
-              <w:left w:val="single" w:sz="4" w:space="0" w:color="auto"/>
-              <w:bottom w:val="nil"/>
-              <w:right w:val="nil"/>
-            </w:tcBorders>
-          </w:tcPr>
+              <w:t>L’utilisateur devra rentrer diverses informations primaires (nom du marathon, durée par jour, nombre de jours à durer)</w:t>
+            </w:r>
+          </w:p>
           <w:p>
             <w:pPr>
               <w:pStyle w:val="Paragraphedeliste"/>
               <w:numPr>
                 <w:ilvl w:val="0"/>
-                <w:numId w:val="4"/>
+                <w:numId w:val="1"/>
               </w:numPr>
               <w:spacing w:after="60"/>
-            </w:pPr>
-            <w:r>
-              <w:t>Accès à la liste de tous les films du marathon, avec des informations supplémentaires</w:t>
+              <w:ind w:left="177" w:hanging="142"/>
+            </w:pPr>
+            <w:r>
+              <w:t>Il choisit ensuite le thème principal, via les tuiles de choix, puis le sous thème, il peut décider de prendre autant de thèmes qu’il le souhaite, l’étape se répétera alors</w:t>
+            </w:r>
+            <w:r>
+              <w:t xml:space="preserve"> (Cas « Consulter les thèmes », décrit </w:t>
+            </w:r>
+            <w:r>
+              <w:t>juste après</w:t>
+            </w:r>
+            <w:r>
+              <w:t>)</w:t>
+            </w:r>
+            <w:r>
+              <w:t>.</w:t>
             </w:r>
           </w:p>
           <w:p>
@@ -1896,18 +1851,67 @@
               <w:pStyle w:val="Paragraphedeliste"/>
               <w:numPr>
                 <w:ilvl w:val="0"/>
-                <w:numId w:val="4"/>
+                <w:numId w:val="1"/>
               </w:numPr>
               <w:spacing w:after="60"/>
-            </w:pPr>
-            <w:r>
-              <w:t>L’utilisateur est automatiquement redirigé vers la page de création d’un marathon (cas « </w:t>
-            </w:r>
-            <w:r>
-              <w:t>Créer un marathon</w:t>
-            </w:r>
-            <w:r>
-              <w:t> »)</w:t>
+              <w:ind w:left="177" w:hanging="142"/>
+            </w:pPr>
+            <w:r>
+              <w:t>L’utilisateur obtient un récapitulatif des informations (il peut annuler tout du long). Se déclenche alors la fin 1)</w:t>
+            </w:r>
+          </w:p>
+        </w:tc>
+      </w:tr>
+      <w:tr>
+        <w:tc>
+          <w:tcPr>
+            <w:tcW w:w="2552" w:type="dxa"/>
+            <w:tcBorders>
+              <w:top w:val="nil"/>
+              <w:left w:val="nil"/>
+              <w:bottom w:val="nil"/>
+              <w:right w:val="single" w:sz="4" w:space="0" w:color="auto"/>
+            </w:tcBorders>
+          </w:tcPr>
+          <w:p>
+            <w:pPr>
+              <w:rPr>
+                <w:i/>
+                <w:iCs/>
+                <w:u w:val="single"/>
+              </w:rPr>
+            </w:pPr>
+            <w:r>
+              <w:rPr>
+                <w:i/>
+                <w:iCs/>
+                <w:u w:val="single"/>
+              </w:rPr>
+              <w:t>Conditions de fin :</w:t>
+            </w:r>
+          </w:p>
+        </w:tc>
+        <w:tc>
+          <w:tcPr>
+            <w:tcW w:w="6510" w:type="dxa"/>
+            <w:tcBorders>
+              <w:top w:val="nil"/>
+              <w:left w:val="single" w:sz="4" w:space="0" w:color="auto"/>
+              <w:bottom w:val="nil"/>
+              <w:right w:val="nil"/>
+            </w:tcBorders>
+          </w:tcPr>
+          <w:p>
+            <w:pPr>
+              <w:pStyle w:val="Paragraphedeliste"/>
+              <w:numPr>
+                <w:ilvl w:val="0"/>
+                <w:numId w:val="5"/>
+              </w:numPr>
+              <w:spacing w:after="60"/>
+            </w:pPr>
+            <w:r>
+              <w:t>Redirection vers la page de présentation du marathon</w:t>
             </w:r>
           </w:p>
         </w:tc>
@@ -1915,6 +1919,7 @@
     </w:tbl>
     <w:p>
       <w:pPr>
+        <w:spacing w:after="0"/>
         <w:rPr>
           <w:rFonts w:cstheme="minorHAnsi"/>
         </w:rPr>
@@ -1970,7 +1975,7 @@
                 <w:szCs w:val="24"/>
                 <w:u w:val="single"/>
               </w:rPr>
-              <w:t>Créer un marathon</w:t>
+              <w:t>Consulter les thèmes</w:t>
             </w:r>
             <w:r>
               <w:rPr>
@@ -2029,7 +2034,10 @@
               <w:spacing w:after="60"/>
             </w:pPr>
             <w:r>
-              <w:t>Créer un marathon</w:t>
+              <w:t xml:space="preserve">Consulter les </w:t>
+            </w:r>
+            <w:r>
+              <w:t>thèmes de films</w:t>
             </w:r>
           </w:p>
         </w:tc>
@@ -2078,7 +2086,7 @@
               <w:spacing w:after="60"/>
             </w:pPr>
             <w:r>
-              <w:t>Créer une liste de films à voir</w:t>
+              <w:t>Pouvoir connaitre et sélectionner des thèmes pour la création de marathon</w:t>
             </w:r>
           </w:p>
         </w:tc>
@@ -2223,10 +2231,7 @@
               <w:spacing w:after="60"/>
             </w:pPr>
             <w:r>
-              <w:t>Ê</w:t>
-            </w:r>
-            <w:r>
-              <w:t>tre connecté</w:t>
+              <w:t>Avoir lancé une création de marathon</w:t>
             </w:r>
           </w:p>
         </w:tc>
@@ -2281,137 +2286,74 @@
               <w:ind w:left="177" w:hanging="142"/>
             </w:pPr>
             <w:r>
-              <w:t>L’utilisateur commence par se connecter</w:t>
-            </w:r>
-          </w:p>
+              <w:t>L’utilisateur, dans le déroulé de création de son marathon, pourra sélectionner des thèmes sous formes de grosses tuiles imagées. L’utilisateur cliquera sur l’une d’elle, enclenchant la fin 1).</w:t>
+            </w:r>
+          </w:p>
+        </w:tc>
+      </w:tr>
+      <w:tr>
+        <w:tc>
+          <w:tcPr>
+            <w:tcW w:w="2552" w:type="dxa"/>
+            <w:tcBorders>
+              <w:top w:val="nil"/>
+              <w:left w:val="nil"/>
+              <w:bottom w:val="nil"/>
+              <w:right w:val="single" w:sz="4" w:space="0" w:color="auto"/>
+            </w:tcBorders>
+          </w:tcPr>
+          <w:p>
+            <w:pPr>
+              <w:rPr>
+                <w:i/>
+                <w:iCs/>
+                <w:u w:val="single"/>
+              </w:rPr>
+            </w:pPr>
+            <w:r>
+              <w:rPr>
+                <w:i/>
+                <w:iCs/>
+                <w:u w:val="single"/>
+              </w:rPr>
+              <w:t>Conditions de fin :</w:t>
+            </w:r>
+          </w:p>
+        </w:tc>
+        <w:tc>
+          <w:tcPr>
+            <w:tcW w:w="6510" w:type="dxa"/>
+            <w:tcBorders>
+              <w:top w:val="nil"/>
+              <w:left w:val="single" w:sz="4" w:space="0" w:color="auto"/>
+              <w:bottom w:val="nil"/>
+              <w:right w:val="nil"/>
+            </w:tcBorders>
+          </w:tcPr>
           <w:p>
             <w:pPr>
               <w:pStyle w:val="Paragraphedeliste"/>
               <w:numPr>
                 <w:ilvl w:val="0"/>
-                <w:numId w:val="1"/>
+                <w:numId w:val="12"/>
               </w:numPr>
               <w:spacing w:after="60"/>
-              <w:ind w:left="177" w:hanging="142"/>
-            </w:pPr>
-            <w:r>
-              <w:t>L’utilisateur accède à l</w:t>
-            </w:r>
-            <w:r>
-              <w:t xml:space="preserve">’onglet </w:t>
-            </w:r>
-            <w:r>
-              <w:t>marathon</w:t>
-            </w:r>
-            <w:r>
-              <w:t xml:space="preserve"> du menu</w:t>
-            </w:r>
-          </w:p>
-          <w:p>
-            <w:pPr>
-              <w:pStyle w:val="Paragraphedeliste"/>
-              <w:numPr>
-                <w:ilvl w:val="0"/>
-                <w:numId w:val="1"/>
-              </w:numPr>
-              <w:spacing w:after="60"/>
-              <w:ind w:left="177" w:hanging="142"/>
-            </w:pPr>
-            <w:r>
-              <w:t>L’utilisateur devra rentrer diverses informations primaires (nom du marathon, durée par jour, nombre de jours à durer)</w:t>
-            </w:r>
-          </w:p>
-          <w:p>
-            <w:pPr>
-              <w:pStyle w:val="Paragraphedeliste"/>
-              <w:numPr>
-                <w:ilvl w:val="0"/>
-                <w:numId w:val="1"/>
-              </w:numPr>
-              <w:spacing w:after="60"/>
-              <w:ind w:left="177" w:hanging="142"/>
-            </w:pPr>
-            <w:r>
-              <w:t>Il choisit ensuite le thème principal, via les tuiles de choix, puis le sous thème, il peut décider de prendre autant de thèmes qu’il le souhaite, l’étape se répétera alors</w:t>
-            </w:r>
-            <w:r>
-              <w:t xml:space="preserve"> (Cas « Consulter les thèmes », décrit en dernière page de description)</w:t>
-            </w:r>
-            <w:r>
-              <w:t>.</w:t>
-            </w:r>
-          </w:p>
-          <w:p>
-            <w:pPr>
-              <w:pStyle w:val="Paragraphedeliste"/>
-              <w:numPr>
-                <w:ilvl w:val="0"/>
-                <w:numId w:val="1"/>
-              </w:numPr>
-              <w:spacing w:after="60"/>
-              <w:ind w:left="177" w:hanging="142"/>
-            </w:pPr>
-            <w:r>
-              <w:t>L’utilisateur obtient un récapitulatif des informations (il peut annuler tout du long). Se déclenche alors la fin 1)</w:t>
-            </w:r>
-          </w:p>
-        </w:tc>
-      </w:tr>
-      <w:tr>
-        <w:tc>
-          <w:tcPr>
-            <w:tcW w:w="2552" w:type="dxa"/>
-            <w:tcBorders>
-              <w:top w:val="nil"/>
-              <w:left w:val="nil"/>
-              <w:bottom w:val="nil"/>
-              <w:right w:val="single" w:sz="4" w:space="0" w:color="auto"/>
-            </w:tcBorders>
-          </w:tcPr>
-          <w:p>
-            <w:pPr>
-              <w:rPr>
-                <w:i/>
-                <w:iCs/>
-                <w:u w:val="single"/>
-              </w:rPr>
-            </w:pPr>
-            <w:r>
-              <w:rPr>
-                <w:i/>
-                <w:iCs/>
-                <w:u w:val="single"/>
-              </w:rPr>
-              <w:t>Conditions de fin :</w:t>
-            </w:r>
-          </w:p>
-        </w:tc>
-        <w:tc>
-          <w:tcPr>
-            <w:tcW w:w="6510" w:type="dxa"/>
-            <w:tcBorders>
-              <w:top w:val="nil"/>
-              <w:left w:val="single" w:sz="4" w:space="0" w:color="auto"/>
-              <w:bottom w:val="nil"/>
-              <w:right w:val="nil"/>
-            </w:tcBorders>
-          </w:tcPr>
-          <w:p>
-            <w:pPr>
-              <w:pStyle w:val="Paragraphedeliste"/>
-              <w:numPr>
-                <w:ilvl w:val="0"/>
-                <w:numId w:val="5"/>
-              </w:numPr>
-              <w:spacing w:after="60"/>
-            </w:pPr>
-            <w:r>
-              <w:t>Redirection vers la page de présentation du marathon</w:t>
+            </w:pPr>
+            <w:r>
+              <w:t>L’utilisateur clique sur l’une des tuiles, ce qui lui permet de sélectionner ce thème, et soit accéder à des sous-thèmes, ou bien valider le thème voulu.</w:t>
             </w:r>
           </w:p>
         </w:tc>
       </w:tr>
     </w:tbl>
+    <w:p>
+      <w:pPr>
+        <w:spacing w:after="0"/>
+        <w:rPr>
+          <w:rFonts w:cstheme="minorHAnsi"/>
+        </w:rPr>
+      </w:pPr>
+    </w:p>
     <w:p>
       <w:pPr>
         <w:spacing w:after="0"/>
@@ -2858,7 +2800,6 @@
                 <w:iCs/>
                 <w:u w:val="single"/>
               </w:rPr>
-              <w:lastRenderedPageBreak/>
               <w:t>Conditions de fin :</w:t>
             </w:r>
           </w:p>
@@ -2898,12 +2839,6 @@
           <w:rFonts w:cstheme="minorHAnsi"/>
         </w:rPr>
       </w:pPr>
-      <w:r>
-        <w:rPr>
-          <w:rFonts w:cstheme="minorHAnsi"/>
-        </w:rPr>
-        <w:br w:type="page"/>
-      </w:r>
     </w:p>
     <w:tbl>
       <w:tblPr>
@@ -2945,7 +2880,6 @@
                 <w:szCs w:val="24"/>
                 <w:u w:val="single"/>
               </w:rPr>
-              <w:lastRenderedPageBreak/>
               <w:t>Cas « </w:t>
             </w:r>
             <w:r>
@@ -3278,10 +3212,7 @@
               <w:ind w:left="177" w:hanging="142"/>
             </w:pPr>
             <w:r>
-              <w:t xml:space="preserve">L’utilisateur accède à </w:t>
-            </w:r>
-            <w:r>
-              <w:t>l’onglet profil, puis clique sur le bouton Statistiques</w:t>
+              <w:t>L’utilisateur accède à l’onglet profil, puis clique sur le bouton Statistiques</w:t>
             </w:r>
             <w:r>
               <w:t>, enclenchant la condition de fin 1)</w:t>
@@ -3405,7 +3336,7 @@
                 <w:szCs w:val="24"/>
                 <w:u w:val="single"/>
               </w:rPr>
-              <w:t xml:space="preserve">Gérer les </w:t>
+              <w:t>Ajouter un film comme vu</w:t>
             </w:r>
             <w:r>
               <w:rPr>
@@ -3415,46 +3346,6 @@
                 <w:szCs w:val="24"/>
                 <w:u w:val="single"/>
               </w:rPr>
-              <w:t>film</w:t>
-            </w:r>
-            <w:r>
-              <w:rPr>
-                <w:b/>
-                <w:bCs/>
-                <w:sz w:val="24"/>
-                <w:szCs w:val="24"/>
-                <w:u w:val="single"/>
-              </w:rPr>
-              <w:t>s</w:t>
-            </w:r>
-            <w:r>
-              <w:rPr>
-                <w:b/>
-                <w:bCs/>
-                <w:sz w:val="24"/>
-                <w:szCs w:val="24"/>
-                <w:u w:val="single"/>
-              </w:rPr>
-              <w:t xml:space="preserve"> vu</w:t>
-            </w:r>
-            <w:r>
-              <w:rPr>
-                <w:b/>
-                <w:bCs/>
-                <w:sz w:val="24"/>
-                <w:szCs w:val="24"/>
-                <w:u w:val="single"/>
-              </w:rPr>
-              <w:t>s</w:t>
-            </w:r>
-            <w:r>
-              <w:rPr>
-                <w:b/>
-                <w:bCs/>
-                <w:sz w:val="24"/>
-                <w:szCs w:val="24"/>
-                <w:u w:val="single"/>
-              </w:rPr>
               <w:t> »</w:t>
             </w:r>
           </w:p>
@@ -3504,7 +3395,7 @@
               <w:spacing w:after="60"/>
             </w:pPr>
             <w:r>
-              <w:t>Gérer les films vus</w:t>
+              <w:t>Ajouter un film comme vu</w:t>
             </w:r>
           </w:p>
         </w:tc>
@@ -3553,22 +3444,7 @@
               <w:spacing w:after="60"/>
             </w:pPr>
             <w:r>
-              <w:t>Permet d</w:t>
-            </w:r>
-            <w:r>
-              <w:t>’ajouter</w:t>
-            </w:r>
-            <w:r>
-              <w:t>,</w:t>
-            </w:r>
-            <w:r>
-              <w:t xml:space="preserve"> supprimer des éléments, et</w:t>
-            </w:r>
-            <w:r>
-              <w:t xml:space="preserve"> consulter </w:t>
-            </w:r>
-            <w:r>
-              <w:t>la liste des films ou séries déjà vus</w:t>
+              <w:t>Permet d’ajouter à la liste des films déjà vu le film en question</w:t>
             </w:r>
           </w:p>
         </w:tc>
@@ -3782,19 +3658,30 @@
               <w:ind w:left="177" w:hanging="142"/>
             </w:pPr>
             <w:r>
-              <w:t xml:space="preserve">L’utilisateur peut cliquer sur Profil, </w:t>
-            </w:r>
-            <w:r>
-              <w:t>enclenchant</w:t>
-            </w:r>
-            <w:r>
-              <w:t xml:space="preserve"> la fin 1), ou bien consulter son marathon en cours, pouvant alors </w:t>
-            </w:r>
-            <w:r>
-              <w:t>enclencher</w:t>
-            </w:r>
-            <w:r>
-              <w:t xml:space="preserve"> la fin 2)</w:t>
+              <w:t>L’utilisateur accède</w:t>
+            </w:r>
+            <w:r>
+              <w:t xml:space="preserve"> à un onglet de film</w:t>
+            </w:r>
+            <w:r>
+              <w:t xml:space="preserve"> ou série, en cliquant pour voir les détails</w:t>
+            </w:r>
+          </w:p>
+          <w:p>
+            <w:pPr>
+              <w:pStyle w:val="Paragraphedeliste"/>
+              <w:numPr>
+                <w:ilvl w:val="0"/>
+                <w:numId w:val="1"/>
+              </w:numPr>
+              <w:spacing w:after="60"/>
+              <w:ind w:left="177" w:hanging="142"/>
+            </w:pPr>
+            <w:r>
+              <w:t>Il peut alors cocher la case « vu »</w:t>
+            </w:r>
+            <w:r>
+              <w:t>, enclenchant alors la condition de fin 1)</w:t>
             </w:r>
           </w:p>
         </w:tc>
@@ -3848,32 +3735,527 @@
               <w:spacing w:after="60"/>
             </w:pPr>
             <w:r>
-              <w:t>L’utilisateur consulte alors la liste (cas « Consulter la liste des films vus »). Il peut cliquer sur les films vu, et les supprimer de la liste de ceux vu (Cas « supprimer un film déjà vu »)</w:t>
-            </w:r>
-          </w:p>
+              <w:t>La case est cochée, le film est enregistré dans la liste de ceux vu, servant a des fins de personnalisation d’un potentiel thème de marathon, pour les statistiques, et éviter qu’il se retrouve dans les futurs marathons</w:t>
+            </w:r>
+          </w:p>
+        </w:tc>
+      </w:tr>
+      <w:tr>
+        <w:tc>
+          <w:tcPr>
+            <w:tcW w:w="9062" w:type="dxa"/>
+            <w:gridSpan w:val="2"/>
+            <w:tcBorders>
+              <w:top w:val="nil"/>
+              <w:left w:val="nil"/>
+              <w:bottom w:val="nil"/>
+              <w:right w:val="nil"/>
+            </w:tcBorders>
+          </w:tcPr>
+          <w:p>
+            <w:pPr>
+              <w:rPr>
+                <w:b/>
+                <w:bCs/>
+                <w:sz w:val="24"/>
+                <w:szCs w:val="24"/>
+                <w:u w:val="single"/>
+              </w:rPr>
+            </w:pPr>
+          </w:p>
+          <w:p>
+            <w:pPr>
+              <w:rPr>
+                <w:b/>
+                <w:bCs/>
+                <w:sz w:val="24"/>
+                <w:szCs w:val="24"/>
+                <w:u w:val="single"/>
+              </w:rPr>
+            </w:pPr>
+            <w:r>
+              <w:rPr>
+                <w:b/>
+                <w:bCs/>
+                <w:sz w:val="24"/>
+                <w:szCs w:val="24"/>
+                <w:u w:val="single"/>
+              </w:rPr>
+              <w:t>Cas « </w:t>
+            </w:r>
+            <w:r>
+              <w:rPr>
+                <w:b/>
+                <w:bCs/>
+                <w:sz w:val="24"/>
+                <w:szCs w:val="24"/>
+                <w:u w:val="single"/>
+              </w:rPr>
+              <w:t>Supprimer</w:t>
+            </w:r>
+            <w:r>
+              <w:rPr>
+                <w:b/>
+                <w:bCs/>
+                <w:sz w:val="24"/>
+                <w:szCs w:val="24"/>
+                <w:u w:val="single"/>
+              </w:rPr>
+              <w:t xml:space="preserve"> un film </w:t>
+            </w:r>
+            <w:r>
+              <w:rPr>
+                <w:b/>
+                <w:bCs/>
+                <w:sz w:val="24"/>
+                <w:szCs w:val="24"/>
+                <w:u w:val="single"/>
+              </w:rPr>
+              <w:t>déjà vu</w:t>
+            </w:r>
+            <w:r>
+              <w:rPr>
+                <w:b/>
+                <w:bCs/>
+                <w:sz w:val="24"/>
+                <w:szCs w:val="24"/>
+                <w:u w:val="single"/>
+              </w:rPr>
+              <w:t> »</w:t>
+            </w:r>
+          </w:p>
+        </w:tc>
+      </w:tr>
+      <w:tr>
+        <w:tc>
+          <w:tcPr>
+            <w:tcW w:w="2552" w:type="dxa"/>
+            <w:tcBorders>
+              <w:top w:val="nil"/>
+              <w:left w:val="nil"/>
+              <w:bottom w:val="nil"/>
+              <w:right w:val="single" w:sz="4" w:space="0" w:color="auto"/>
+            </w:tcBorders>
+          </w:tcPr>
+          <w:p>
+            <w:pPr>
+              <w:rPr>
+                <w:i/>
+                <w:iCs/>
+                <w:u w:val="single"/>
+              </w:rPr>
+            </w:pPr>
+            <w:r>
+              <w:rPr>
+                <w:i/>
+                <w:iCs/>
+                <w:u w:val="single"/>
+              </w:rPr>
+              <w:t>Nom :</w:t>
+            </w:r>
+          </w:p>
+        </w:tc>
+        <w:tc>
+          <w:tcPr>
+            <w:tcW w:w="6510" w:type="dxa"/>
+            <w:tcBorders>
+              <w:top w:val="nil"/>
+              <w:left w:val="single" w:sz="4" w:space="0" w:color="auto"/>
+              <w:bottom w:val="nil"/>
+              <w:right w:val="nil"/>
+            </w:tcBorders>
+          </w:tcPr>
+          <w:p>
+            <w:pPr>
+              <w:spacing w:after="60"/>
+            </w:pPr>
+            <w:r>
+              <w:t>Supprimer</w:t>
+            </w:r>
+            <w:r>
+              <w:t xml:space="preserve"> un film </w:t>
+            </w:r>
+            <w:r>
+              <w:t>déjà</w:t>
+            </w:r>
+            <w:r>
+              <w:t xml:space="preserve"> vu</w:t>
+            </w:r>
+          </w:p>
+        </w:tc>
+      </w:tr>
+      <w:tr>
+        <w:tc>
+          <w:tcPr>
+            <w:tcW w:w="2552" w:type="dxa"/>
+            <w:tcBorders>
+              <w:top w:val="nil"/>
+              <w:left w:val="nil"/>
+              <w:bottom w:val="nil"/>
+              <w:right w:val="single" w:sz="4" w:space="0" w:color="auto"/>
+            </w:tcBorders>
+          </w:tcPr>
+          <w:p>
+            <w:pPr>
+              <w:rPr>
+                <w:i/>
+                <w:iCs/>
+                <w:u w:val="single"/>
+              </w:rPr>
+            </w:pPr>
+            <w:r>
+              <w:rPr>
+                <w:i/>
+                <w:iCs/>
+                <w:u w:val="single"/>
+              </w:rPr>
+              <w:t>Objectif :</w:t>
+            </w:r>
+          </w:p>
+        </w:tc>
+        <w:tc>
+          <w:tcPr>
+            <w:tcW w:w="6510" w:type="dxa"/>
+            <w:tcBorders>
+              <w:top w:val="nil"/>
+              <w:left w:val="single" w:sz="4" w:space="0" w:color="auto"/>
+              <w:bottom w:val="nil"/>
+              <w:right w:val="nil"/>
+            </w:tcBorders>
+          </w:tcPr>
+          <w:p>
+            <w:pPr>
+              <w:spacing w:after="60"/>
+            </w:pPr>
+            <w:r>
+              <w:t xml:space="preserve">Permet </w:t>
+            </w:r>
+            <w:r>
+              <w:t>de supprimer</w:t>
+            </w:r>
+            <w:r>
+              <w:t xml:space="preserve"> </w:t>
+            </w:r>
+            <w:r>
+              <w:t>de</w:t>
+            </w:r>
+            <w:r>
+              <w:t xml:space="preserve"> la liste des films déjà vu le film en question</w:t>
+            </w:r>
+          </w:p>
+        </w:tc>
+      </w:tr>
+      <w:tr>
+        <w:tc>
+          <w:tcPr>
+            <w:tcW w:w="2552" w:type="dxa"/>
+            <w:tcBorders>
+              <w:top w:val="nil"/>
+              <w:left w:val="nil"/>
+              <w:bottom w:val="nil"/>
+              <w:right w:val="single" w:sz="4" w:space="0" w:color="auto"/>
+            </w:tcBorders>
+          </w:tcPr>
+          <w:p>
+            <w:pPr>
+              <w:rPr>
+                <w:i/>
+                <w:iCs/>
+                <w:u w:val="single"/>
+              </w:rPr>
+            </w:pPr>
+            <w:r>
+              <w:rPr>
+                <w:i/>
+                <w:iCs/>
+                <w:u w:val="single"/>
+              </w:rPr>
+              <w:t>Acteurs principaux :</w:t>
+            </w:r>
+          </w:p>
+        </w:tc>
+        <w:tc>
+          <w:tcPr>
+            <w:tcW w:w="6510" w:type="dxa"/>
+            <w:tcBorders>
+              <w:top w:val="nil"/>
+              <w:left w:val="single" w:sz="4" w:space="0" w:color="auto"/>
+              <w:bottom w:val="nil"/>
+              <w:right w:val="nil"/>
+            </w:tcBorders>
+          </w:tcPr>
+          <w:p>
+            <w:pPr>
+              <w:spacing w:after="60"/>
+            </w:pPr>
+            <w:r>
+              <w:t>Utilisateur</w:t>
+            </w:r>
+          </w:p>
+        </w:tc>
+      </w:tr>
+      <w:tr>
+        <w:tc>
+          <w:tcPr>
+            <w:tcW w:w="2552" w:type="dxa"/>
+            <w:tcBorders>
+              <w:top w:val="nil"/>
+              <w:left w:val="nil"/>
+              <w:bottom w:val="nil"/>
+              <w:right w:val="single" w:sz="4" w:space="0" w:color="auto"/>
+            </w:tcBorders>
+          </w:tcPr>
+          <w:p>
+            <w:pPr>
+              <w:rPr>
+                <w:i/>
+                <w:iCs/>
+                <w:u w:val="single"/>
+              </w:rPr>
+            </w:pPr>
+            <w:r>
+              <w:rPr>
+                <w:i/>
+                <w:iCs/>
+                <w:u w:val="single"/>
+              </w:rPr>
+              <w:t>Acteurs secondaires :</w:t>
+            </w:r>
+          </w:p>
+        </w:tc>
+        <w:tc>
+          <w:tcPr>
+            <w:tcW w:w="6510" w:type="dxa"/>
+            <w:tcBorders>
+              <w:top w:val="nil"/>
+              <w:left w:val="single" w:sz="4" w:space="0" w:color="auto"/>
+              <w:bottom w:val="nil"/>
+              <w:right w:val="nil"/>
+              <w:tl2br w:val="single" w:sz="4" w:space="0" w:color="auto"/>
+            </w:tcBorders>
+          </w:tcPr>
+          <w:p>
+            <w:pPr>
+              <w:spacing w:after="60"/>
+            </w:pPr>
+          </w:p>
+        </w:tc>
+      </w:tr>
+      <w:tr>
+        <w:tc>
+          <w:tcPr>
+            <w:tcW w:w="2552" w:type="dxa"/>
+            <w:tcBorders>
+              <w:top w:val="nil"/>
+              <w:left w:val="nil"/>
+              <w:bottom w:val="nil"/>
+              <w:right w:val="single" w:sz="4" w:space="0" w:color="auto"/>
+            </w:tcBorders>
+          </w:tcPr>
+          <w:p>
+            <w:pPr>
+              <w:rPr>
+                <w:i/>
+                <w:iCs/>
+                <w:u w:val="single"/>
+              </w:rPr>
+            </w:pPr>
+            <w:r>
+              <w:rPr>
+                <w:i/>
+                <w:iCs/>
+                <w:u w:val="single"/>
+              </w:rPr>
+              <w:t>Conditions initiales :</w:t>
+            </w:r>
+          </w:p>
+        </w:tc>
+        <w:tc>
+          <w:tcPr>
+            <w:tcW w:w="6510" w:type="dxa"/>
+            <w:tcBorders>
+              <w:top w:val="nil"/>
+              <w:left w:val="single" w:sz="4" w:space="0" w:color="auto"/>
+              <w:bottom w:val="nil"/>
+              <w:right w:val="nil"/>
+            </w:tcBorders>
+          </w:tcPr>
+          <w:p>
+            <w:pPr>
+              <w:spacing w:after="60"/>
+            </w:pPr>
+            <w:r>
+              <w:t>Être connecté</w:t>
+            </w:r>
+            <w:r>
+              <w:t>, que le film soit coché comme vu</w:t>
+            </w:r>
+          </w:p>
+        </w:tc>
+      </w:tr>
+      <w:tr>
+        <w:tc>
+          <w:tcPr>
+            <w:tcW w:w="2552" w:type="dxa"/>
+            <w:tcBorders>
+              <w:top w:val="nil"/>
+              <w:left w:val="nil"/>
+              <w:bottom w:val="nil"/>
+              <w:right w:val="single" w:sz="4" w:space="0" w:color="auto"/>
+            </w:tcBorders>
+          </w:tcPr>
+          <w:p>
+            <w:pPr>
+              <w:rPr>
+                <w:i/>
+                <w:iCs/>
+                <w:u w:val="single"/>
+              </w:rPr>
+            </w:pPr>
+            <w:r>
+              <w:rPr>
+                <w:i/>
+                <w:iCs/>
+                <w:u w:val="single"/>
+              </w:rPr>
+              <w:t>Scénario d’utilisation :</w:t>
+            </w:r>
+          </w:p>
+        </w:tc>
+        <w:tc>
+          <w:tcPr>
+            <w:tcW w:w="6510" w:type="dxa"/>
+            <w:tcBorders>
+              <w:top w:val="nil"/>
+              <w:left w:val="single" w:sz="4" w:space="0" w:color="auto"/>
+              <w:bottom w:val="nil"/>
+              <w:right w:val="nil"/>
+            </w:tcBorders>
+          </w:tcPr>
           <w:p>
             <w:pPr>
               <w:pStyle w:val="Paragraphedeliste"/>
               <w:numPr>
                 <w:ilvl w:val="0"/>
-                <w:numId w:val="7"/>
+                <w:numId w:val="1"/>
               </w:numPr>
               <w:spacing w:after="60"/>
-            </w:pPr>
-            <w:r>
-              <w:t>L’utilisateur consulte son marathon. Il peut alors cliquer sur les films, et les ajouter (</w:t>
-            </w:r>
-            <w:r>
-              <w:t>Cas « Ajouter un film comme vu</w:t>
-            </w:r>
-            <w:r>
-              <w:t> ») ou les supprimer (Ca</w:t>
-            </w:r>
-            <w:r>
-              <w:t>s « supprimer un film déjà vu »)</w:t>
-            </w:r>
-            <w:r>
-              <w:t xml:space="preserve"> de la liste de ceux déjà vus.</w:t>
+              <w:ind w:left="177" w:hanging="142"/>
+            </w:pPr>
+            <w:r>
+              <w:t>L’utilisateur commence par se connecter</w:t>
+            </w:r>
+          </w:p>
+          <w:p>
+            <w:pPr>
+              <w:pStyle w:val="Paragraphedeliste"/>
+              <w:numPr>
+                <w:ilvl w:val="0"/>
+                <w:numId w:val="1"/>
+              </w:numPr>
+              <w:spacing w:after="60"/>
+              <w:ind w:left="177" w:hanging="142"/>
+            </w:pPr>
+            <w:r>
+              <w:t>L’utilisateur accède à un onglet de film ou série, en cliquant pour voir les détails</w:t>
+            </w:r>
+          </w:p>
+          <w:p>
+            <w:pPr>
+              <w:pStyle w:val="Paragraphedeliste"/>
+              <w:numPr>
+                <w:ilvl w:val="0"/>
+                <w:numId w:val="1"/>
+              </w:numPr>
+              <w:spacing w:after="60"/>
+              <w:ind w:left="177" w:hanging="142"/>
+            </w:pPr>
+            <w:r>
+              <w:t xml:space="preserve">Il peut alors </w:t>
+            </w:r>
+            <w:r>
+              <w:t>dé</w:t>
+            </w:r>
+            <w:r>
+              <w:t>cocher la case « vu », enclenchant alors la condition de fin 1)</w:t>
+            </w:r>
+          </w:p>
+        </w:tc>
+      </w:tr>
+      <w:tr>
+        <w:tc>
+          <w:tcPr>
+            <w:tcW w:w="2552" w:type="dxa"/>
+            <w:tcBorders>
+              <w:top w:val="nil"/>
+              <w:left w:val="nil"/>
+              <w:bottom w:val="nil"/>
+              <w:right w:val="single" w:sz="4" w:space="0" w:color="auto"/>
+            </w:tcBorders>
+          </w:tcPr>
+          <w:p>
+            <w:pPr>
+              <w:rPr>
+                <w:i/>
+                <w:iCs/>
+                <w:u w:val="single"/>
+              </w:rPr>
+            </w:pPr>
+            <w:r>
+              <w:rPr>
+                <w:i/>
+                <w:iCs/>
+                <w:u w:val="single"/>
+              </w:rPr>
+              <w:t>Conditions de fin :</w:t>
+            </w:r>
+          </w:p>
+        </w:tc>
+        <w:tc>
+          <w:tcPr>
+            <w:tcW w:w="6510" w:type="dxa"/>
+            <w:tcBorders>
+              <w:top w:val="nil"/>
+              <w:left w:val="single" w:sz="4" w:space="0" w:color="auto"/>
+              <w:bottom w:val="nil"/>
+              <w:right w:val="nil"/>
+            </w:tcBorders>
+          </w:tcPr>
+          <w:p>
+            <w:pPr>
+              <w:pStyle w:val="Paragraphedeliste"/>
+              <w:numPr>
+                <w:ilvl w:val="0"/>
+                <w:numId w:val="9"/>
+              </w:numPr>
+              <w:spacing w:after="60"/>
+            </w:pPr>
+            <w:r>
+              <w:t>La</w:t>
+            </w:r>
+            <w:r>
+              <w:t xml:space="preserve"> case </w:t>
+            </w:r>
+            <w:r>
+              <w:t>est</w:t>
+            </w:r>
+            <w:r>
+              <w:t xml:space="preserve"> </w:t>
+            </w:r>
+            <w:r>
+              <w:t>dé</w:t>
+            </w:r>
+            <w:r>
+              <w:t xml:space="preserve">cochée, le film est </w:t>
+            </w:r>
+            <w:r>
+              <w:t>supprimé de</w:t>
+            </w:r>
+            <w:r>
+              <w:t xml:space="preserve"> la liste de ceux v</w:t>
+            </w:r>
+            <w:r>
+              <w:t>u, il pourra alors réapparaitre dans les marathons futurs.</w:t>
             </w:r>
           </w:p>
         </w:tc>
@@ -3937,7 +4319,7 @@
                 <w:szCs w:val="24"/>
                 <w:u w:val="single"/>
               </w:rPr>
-              <w:t>Ajouter un film comme vu</w:t>
+              <w:t>Consulter les films vus</w:t>
             </w:r>
             <w:r>
               <w:rPr>
@@ -3996,7 +4378,10 @@
               <w:spacing w:after="60"/>
             </w:pPr>
             <w:r>
-              <w:t>Ajouter un film comme vu</w:t>
+              <w:t xml:space="preserve">Consulter les </w:t>
+            </w:r>
+            <w:r>
+              <w:t>films vus</w:t>
             </w:r>
           </w:p>
         </w:tc>
@@ -4045,7 +4430,7 @@
               <w:spacing w:after="60"/>
             </w:pPr>
             <w:r>
-              <w:t>Permet d’ajouter à la liste des films déjà vu le film en question</w:t>
+              <w:t>Pouvoir connaitre diverses statistiques à propos des films et séries déjà vu</w:t>
             </w:r>
           </w:p>
         </w:tc>
@@ -4190,7 +4575,7 @@
               <w:spacing w:after="60"/>
             </w:pPr>
             <w:r>
-              <w:t>Être connecté</w:t>
+              <w:t>Être connecté, que le film soit coché comme vu</w:t>
             </w:r>
           </w:p>
         </w:tc>
@@ -4259,13 +4644,7 @@
               <w:ind w:left="177" w:hanging="142"/>
             </w:pPr>
             <w:r>
-              <w:t>L’utilisateur accède</w:t>
-            </w:r>
-            <w:r>
-              <w:t xml:space="preserve"> à un onglet de film</w:t>
-            </w:r>
-            <w:r>
-              <w:t xml:space="preserve"> ou série, en cliquant pour voir les détails</w:t>
+              <w:t>L’utilisateur accède à l’onglet profil</w:t>
             </w:r>
           </w:p>
           <w:p>
@@ -4279,990 +4658,6 @@
               <w:ind w:left="177" w:hanging="142"/>
             </w:pPr>
             <w:r>
-              <w:t>Il peut alors cocher la case « vu »</w:t>
-            </w:r>
-            <w:r>
-              <w:t>, enclenchant alors la condition de fin 1)</w:t>
-            </w:r>
-          </w:p>
-        </w:tc>
-      </w:tr>
-      <w:tr>
-        <w:tc>
-          <w:tcPr>
-            <w:tcW w:w="2552" w:type="dxa"/>
-            <w:tcBorders>
-              <w:top w:val="nil"/>
-              <w:left w:val="nil"/>
-              <w:bottom w:val="nil"/>
-              <w:right w:val="single" w:sz="4" w:space="0" w:color="auto"/>
-            </w:tcBorders>
-          </w:tcPr>
-          <w:p>
-            <w:pPr>
-              <w:rPr>
-                <w:i/>
-                <w:iCs/>
-                <w:u w:val="single"/>
-              </w:rPr>
-            </w:pPr>
-            <w:r>
-              <w:rPr>
-                <w:i/>
-                <w:iCs/>
-                <w:u w:val="single"/>
-              </w:rPr>
-              <w:t>Conditions de fin :</w:t>
-            </w:r>
-          </w:p>
-        </w:tc>
-        <w:tc>
-          <w:tcPr>
-            <w:tcW w:w="6510" w:type="dxa"/>
-            <w:tcBorders>
-              <w:top w:val="nil"/>
-              <w:left w:val="single" w:sz="4" w:space="0" w:color="auto"/>
-              <w:bottom w:val="nil"/>
-              <w:right w:val="nil"/>
-            </w:tcBorders>
-          </w:tcPr>
-          <w:p>
-            <w:pPr>
-              <w:pStyle w:val="Paragraphedeliste"/>
-              <w:numPr>
-                <w:ilvl w:val="0"/>
-                <w:numId w:val="7"/>
-              </w:numPr>
-              <w:spacing w:after="60"/>
-            </w:pPr>
-            <w:r>
-              <w:t xml:space="preserve">La case est cochée, le film est enregistré dans la liste de ceux vu, servant a des fins de personnalisation d’un potentiel </w:t>
-            </w:r>
-            <w:r>
-              <w:lastRenderedPageBreak/>
-              <w:t>thème de marathon, pour les statistiques, et éviter qu’il se retrouve dans les futurs marathons</w:t>
-            </w:r>
-          </w:p>
-        </w:tc>
-      </w:tr>
-      <w:tr>
-        <w:tc>
-          <w:tcPr>
-            <w:tcW w:w="9062" w:type="dxa"/>
-            <w:gridSpan w:val="2"/>
-            <w:tcBorders>
-              <w:top w:val="nil"/>
-              <w:left w:val="nil"/>
-              <w:bottom w:val="nil"/>
-              <w:right w:val="nil"/>
-            </w:tcBorders>
-          </w:tcPr>
-          <w:p>
-            <w:pPr>
-              <w:rPr>
-                <w:b/>
-                <w:bCs/>
-                <w:sz w:val="24"/>
-                <w:szCs w:val="24"/>
-                <w:u w:val="single"/>
-              </w:rPr>
-            </w:pPr>
-            <w:r>
-              <w:rPr>
-                <w:b/>
-                <w:bCs/>
-                <w:sz w:val="24"/>
-                <w:szCs w:val="24"/>
-                <w:u w:val="single"/>
-              </w:rPr>
-              <w:lastRenderedPageBreak/>
-              <w:t>Cas « </w:t>
-            </w:r>
-            <w:r>
-              <w:rPr>
-                <w:b/>
-                <w:bCs/>
-                <w:sz w:val="24"/>
-                <w:szCs w:val="24"/>
-                <w:u w:val="single"/>
-              </w:rPr>
-              <w:t>Supprimer</w:t>
-            </w:r>
-            <w:r>
-              <w:rPr>
-                <w:b/>
-                <w:bCs/>
-                <w:sz w:val="24"/>
-                <w:szCs w:val="24"/>
-                <w:u w:val="single"/>
-              </w:rPr>
-              <w:t xml:space="preserve"> un film </w:t>
-            </w:r>
-            <w:r>
-              <w:rPr>
-                <w:b/>
-                <w:bCs/>
-                <w:sz w:val="24"/>
-                <w:szCs w:val="24"/>
-                <w:u w:val="single"/>
-              </w:rPr>
-              <w:t>déjà vu</w:t>
-            </w:r>
-            <w:r>
-              <w:rPr>
-                <w:b/>
-                <w:bCs/>
-                <w:sz w:val="24"/>
-                <w:szCs w:val="24"/>
-                <w:u w:val="single"/>
-              </w:rPr>
-              <w:t> »</w:t>
-            </w:r>
-          </w:p>
-        </w:tc>
-      </w:tr>
-      <w:tr>
-        <w:tc>
-          <w:tcPr>
-            <w:tcW w:w="2552" w:type="dxa"/>
-            <w:tcBorders>
-              <w:top w:val="nil"/>
-              <w:left w:val="nil"/>
-              <w:bottom w:val="nil"/>
-              <w:right w:val="single" w:sz="4" w:space="0" w:color="auto"/>
-            </w:tcBorders>
-          </w:tcPr>
-          <w:p>
-            <w:pPr>
-              <w:rPr>
-                <w:i/>
-                <w:iCs/>
-                <w:u w:val="single"/>
-              </w:rPr>
-            </w:pPr>
-            <w:r>
-              <w:rPr>
-                <w:i/>
-                <w:iCs/>
-                <w:u w:val="single"/>
-              </w:rPr>
-              <w:t>Nom :</w:t>
-            </w:r>
-          </w:p>
-        </w:tc>
-        <w:tc>
-          <w:tcPr>
-            <w:tcW w:w="6510" w:type="dxa"/>
-            <w:tcBorders>
-              <w:top w:val="nil"/>
-              <w:left w:val="single" w:sz="4" w:space="0" w:color="auto"/>
-              <w:bottom w:val="nil"/>
-              <w:right w:val="nil"/>
-            </w:tcBorders>
-          </w:tcPr>
-          <w:p>
-            <w:pPr>
-              <w:spacing w:after="60"/>
-            </w:pPr>
-            <w:r>
-              <w:t>Supprimer</w:t>
-            </w:r>
-            <w:r>
-              <w:t xml:space="preserve"> un film </w:t>
-            </w:r>
-            <w:r>
-              <w:t>déjà</w:t>
-            </w:r>
-            <w:r>
-              <w:t xml:space="preserve"> vu</w:t>
-            </w:r>
-          </w:p>
-        </w:tc>
-      </w:tr>
-      <w:tr>
-        <w:tc>
-          <w:tcPr>
-            <w:tcW w:w="2552" w:type="dxa"/>
-            <w:tcBorders>
-              <w:top w:val="nil"/>
-              <w:left w:val="nil"/>
-              <w:bottom w:val="nil"/>
-              <w:right w:val="single" w:sz="4" w:space="0" w:color="auto"/>
-            </w:tcBorders>
-          </w:tcPr>
-          <w:p>
-            <w:pPr>
-              <w:rPr>
-                <w:i/>
-                <w:iCs/>
-                <w:u w:val="single"/>
-              </w:rPr>
-            </w:pPr>
-            <w:r>
-              <w:rPr>
-                <w:i/>
-                <w:iCs/>
-                <w:u w:val="single"/>
-              </w:rPr>
-              <w:t>Objectif :</w:t>
-            </w:r>
-          </w:p>
-        </w:tc>
-        <w:tc>
-          <w:tcPr>
-            <w:tcW w:w="6510" w:type="dxa"/>
-            <w:tcBorders>
-              <w:top w:val="nil"/>
-              <w:left w:val="single" w:sz="4" w:space="0" w:color="auto"/>
-              <w:bottom w:val="nil"/>
-              <w:right w:val="nil"/>
-            </w:tcBorders>
-          </w:tcPr>
-          <w:p>
-            <w:pPr>
-              <w:spacing w:after="60"/>
-            </w:pPr>
-            <w:r>
-              <w:t xml:space="preserve">Permet </w:t>
-            </w:r>
-            <w:r>
-              <w:t>de supprimer</w:t>
-            </w:r>
-            <w:r>
-              <w:t xml:space="preserve"> </w:t>
-            </w:r>
-            <w:r>
-              <w:t>de</w:t>
-            </w:r>
-            <w:r>
-              <w:t xml:space="preserve"> la liste des films déjà vu le film en question</w:t>
-            </w:r>
-          </w:p>
-        </w:tc>
-      </w:tr>
-      <w:tr>
-        <w:tc>
-          <w:tcPr>
-            <w:tcW w:w="2552" w:type="dxa"/>
-            <w:tcBorders>
-              <w:top w:val="nil"/>
-              <w:left w:val="nil"/>
-              <w:bottom w:val="nil"/>
-              <w:right w:val="single" w:sz="4" w:space="0" w:color="auto"/>
-            </w:tcBorders>
-          </w:tcPr>
-          <w:p>
-            <w:pPr>
-              <w:rPr>
-                <w:i/>
-                <w:iCs/>
-                <w:u w:val="single"/>
-              </w:rPr>
-            </w:pPr>
-            <w:r>
-              <w:rPr>
-                <w:i/>
-                <w:iCs/>
-                <w:u w:val="single"/>
-              </w:rPr>
-              <w:t>Acteurs principaux :</w:t>
-            </w:r>
-          </w:p>
-        </w:tc>
-        <w:tc>
-          <w:tcPr>
-            <w:tcW w:w="6510" w:type="dxa"/>
-            <w:tcBorders>
-              <w:top w:val="nil"/>
-              <w:left w:val="single" w:sz="4" w:space="0" w:color="auto"/>
-              <w:bottom w:val="nil"/>
-              <w:right w:val="nil"/>
-            </w:tcBorders>
-          </w:tcPr>
-          <w:p>
-            <w:pPr>
-              <w:spacing w:after="60"/>
-            </w:pPr>
-            <w:r>
-              <w:t>Utilisateur</w:t>
-            </w:r>
-          </w:p>
-        </w:tc>
-      </w:tr>
-      <w:tr>
-        <w:tc>
-          <w:tcPr>
-            <w:tcW w:w="2552" w:type="dxa"/>
-            <w:tcBorders>
-              <w:top w:val="nil"/>
-              <w:left w:val="nil"/>
-              <w:bottom w:val="nil"/>
-              <w:right w:val="single" w:sz="4" w:space="0" w:color="auto"/>
-            </w:tcBorders>
-          </w:tcPr>
-          <w:p>
-            <w:pPr>
-              <w:rPr>
-                <w:i/>
-                <w:iCs/>
-                <w:u w:val="single"/>
-              </w:rPr>
-            </w:pPr>
-            <w:r>
-              <w:rPr>
-                <w:i/>
-                <w:iCs/>
-                <w:u w:val="single"/>
-              </w:rPr>
-              <w:t>Acteurs secondaires :</w:t>
-            </w:r>
-          </w:p>
-        </w:tc>
-        <w:tc>
-          <w:tcPr>
-            <w:tcW w:w="6510" w:type="dxa"/>
-            <w:tcBorders>
-              <w:top w:val="nil"/>
-              <w:left w:val="single" w:sz="4" w:space="0" w:color="auto"/>
-              <w:bottom w:val="nil"/>
-              <w:right w:val="nil"/>
-              <w:tl2br w:val="single" w:sz="4" w:space="0" w:color="auto"/>
-            </w:tcBorders>
-          </w:tcPr>
-          <w:p>
-            <w:pPr>
-              <w:spacing w:after="60"/>
-            </w:pPr>
-          </w:p>
-        </w:tc>
-      </w:tr>
-      <w:tr>
-        <w:tc>
-          <w:tcPr>
-            <w:tcW w:w="2552" w:type="dxa"/>
-            <w:tcBorders>
-              <w:top w:val="nil"/>
-              <w:left w:val="nil"/>
-              <w:bottom w:val="nil"/>
-              <w:right w:val="single" w:sz="4" w:space="0" w:color="auto"/>
-            </w:tcBorders>
-          </w:tcPr>
-          <w:p>
-            <w:pPr>
-              <w:rPr>
-                <w:i/>
-                <w:iCs/>
-                <w:u w:val="single"/>
-              </w:rPr>
-            </w:pPr>
-            <w:r>
-              <w:rPr>
-                <w:i/>
-                <w:iCs/>
-                <w:u w:val="single"/>
-              </w:rPr>
-              <w:t>Conditions initiales :</w:t>
-            </w:r>
-          </w:p>
-        </w:tc>
-        <w:tc>
-          <w:tcPr>
-            <w:tcW w:w="6510" w:type="dxa"/>
-            <w:tcBorders>
-              <w:top w:val="nil"/>
-              <w:left w:val="single" w:sz="4" w:space="0" w:color="auto"/>
-              <w:bottom w:val="nil"/>
-              <w:right w:val="nil"/>
-            </w:tcBorders>
-          </w:tcPr>
-          <w:p>
-            <w:pPr>
-              <w:spacing w:after="60"/>
-            </w:pPr>
-            <w:r>
-              <w:t>Être connecté</w:t>
-            </w:r>
-            <w:r>
-              <w:t>, que le film soit coché comme vu</w:t>
-            </w:r>
-          </w:p>
-        </w:tc>
-      </w:tr>
-      <w:tr>
-        <w:tc>
-          <w:tcPr>
-            <w:tcW w:w="2552" w:type="dxa"/>
-            <w:tcBorders>
-              <w:top w:val="nil"/>
-              <w:left w:val="nil"/>
-              <w:bottom w:val="nil"/>
-              <w:right w:val="single" w:sz="4" w:space="0" w:color="auto"/>
-            </w:tcBorders>
-          </w:tcPr>
-          <w:p>
-            <w:pPr>
-              <w:rPr>
-                <w:i/>
-                <w:iCs/>
-                <w:u w:val="single"/>
-              </w:rPr>
-            </w:pPr>
-            <w:r>
-              <w:rPr>
-                <w:i/>
-                <w:iCs/>
-                <w:u w:val="single"/>
-              </w:rPr>
-              <w:t>Scénario d’utilisation :</w:t>
-            </w:r>
-          </w:p>
-        </w:tc>
-        <w:tc>
-          <w:tcPr>
-            <w:tcW w:w="6510" w:type="dxa"/>
-            <w:tcBorders>
-              <w:top w:val="nil"/>
-              <w:left w:val="single" w:sz="4" w:space="0" w:color="auto"/>
-              <w:bottom w:val="nil"/>
-              <w:right w:val="nil"/>
-            </w:tcBorders>
-          </w:tcPr>
-          <w:p>
-            <w:pPr>
-              <w:pStyle w:val="Paragraphedeliste"/>
-              <w:numPr>
-                <w:ilvl w:val="0"/>
-                <w:numId w:val="1"/>
-              </w:numPr>
-              <w:spacing w:after="60"/>
-              <w:ind w:left="177" w:hanging="142"/>
-            </w:pPr>
-            <w:r>
-              <w:t>L’utilisateur commence par se connecter</w:t>
-            </w:r>
-          </w:p>
-          <w:p>
-            <w:pPr>
-              <w:pStyle w:val="Paragraphedeliste"/>
-              <w:numPr>
-                <w:ilvl w:val="0"/>
-                <w:numId w:val="1"/>
-              </w:numPr>
-              <w:spacing w:after="60"/>
-              <w:ind w:left="177" w:hanging="142"/>
-            </w:pPr>
-            <w:r>
-              <w:t>L’utilisateur accède à un onglet de film ou série, en cliquant pour voir les détails</w:t>
-            </w:r>
-          </w:p>
-          <w:p>
-            <w:pPr>
-              <w:pStyle w:val="Paragraphedeliste"/>
-              <w:numPr>
-                <w:ilvl w:val="0"/>
-                <w:numId w:val="1"/>
-              </w:numPr>
-              <w:spacing w:after="60"/>
-              <w:ind w:left="177" w:hanging="142"/>
-            </w:pPr>
-            <w:r>
-              <w:t xml:space="preserve">Il peut alors </w:t>
-            </w:r>
-            <w:r>
-              <w:t>dé</w:t>
-            </w:r>
-            <w:r>
-              <w:t>cocher la case « vu », enclenchant alors la condition de fin 1)</w:t>
-            </w:r>
-          </w:p>
-        </w:tc>
-      </w:tr>
-      <w:tr>
-        <w:tc>
-          <w:tcPr>
-            <w:tcW w:w="2552" w:type="dxa"/>
-            <w:tcBorders>
-              <w:top w:val="nil"/>
-              <w:left w:val="nil"/>
-              <w:bottom w:val="nil"/>
-              <w:right w:val="single" w:sz="4" w:space="0" w:color="auto"/>
-            </w:tcBorders>
-          </w:tcPr>
-          <w:p>
-            <w:pPr>
-              <w:rPr>
-                <w:i/>
-                <w:iCs/>
-                <w:u w:val="single"/>
-              </w:rPr>
-            </w:pPr>
-            <w:r>
-              <w:rPr>
-                <w:i/>
-                <w:iCs/>
-                <w:u w:val="single"/>
-              </w:rPr>
-              <w:t>Conditions de fin :</w:t>
-            </w:r>
-          </w:p>
-        </w:tc>
-        <w:tc>
-          <w:tcPr>
-            <w:tcW w:w="6510" w:type="dxa"/>
-            <w:tcBorders>
-              <w:top w:val="nil"/>
-              <w:left w:val="single" w:sz="4" w:space="0" w:color="auto"/>
-              <w:bottom w:val="nil"/>
-              <w:right w:val="nil"/>
-            </w:tcBorders>
-          </w:tcPr>
-          <w:p>
-            <w:pPr>
-              <w:pStyle w:val="Paragraphedeliste"/>
-              <w:numPr>
-                <w:ilvl w:val="0"/>
-                <w:numId w:val="9"/>
-              </w:numPr>
-              <w:spacing w:after="60"/>
-            </w:pPr>
-            <w:r>
-              <w:t>La</w:t>
-            </w:r>
-            <w:r>
-              <w:t xml:space="preserve"> case </w:t>
-            </w:r>
-            <w:r>
-              <w:t>est</w:t>
-            </w:r>
-            <w:r>
-              <w:t xml:space="preserve"> </w:t>
-            </w:r>
-            <w:r>
-              <w:t>dé</w:t>
-            </w:r>
-            <w:r>
-              <w:t xml:space="preserve">cochée, le film est </w:t>
-            </w:r>
-            <w:r>
-              <w:t>supprimé de</w:t>
-            </w:r>
-            <w:r>
-              <w:t xml:space="preserve"> la liste de ceux v</w:t>
-            </w:r>
-            <w:r>
-              <w:t>u, il pourra alors réapparaitre dans les marathons futurs.</w:t>
-            </w:r>
-          </w:p>
-        </w:tc>
-      </w:tr>
-    </w:tbl>
-    <w:p>
-      <w:pPr>
-        <w:spacing w:after="0"/>
-        <w:rPr>
-          <w:rFonts w:cstheme="minorHAnsi"/>
-        </w:rPr>
-      </w:pPr>
-    </w:p>
-    <w:tbl>
-      <w:tblPr>
-        <w:tblStyle w:val="Grilledutableau"/>
-        <w:tblW w:w="0" w:type="auto"/>
-        <w:tblLook w:val="04A0" w:firstRow="1" w:lastRow="0" w:firstColumn="1" w:lastColumn="0" w:noHBand="0" w:noVBand="1"/>
-      </w:tblPr>
-      <w:tblGrid>
-        <w:gridCol w:w="2552"/>
-        <w:gridCol w:w="6510"/>
-      </w:tblGrid>
-      <w:tr>
-        <w:tc>
-          <w:tcPr>
-            <w:tcW w:w="9062" w:type="dxa"/>
-            <w:gridSpan w:val="2"/>
-            <w:tcBorders>
-              <w:top w:val="nil"/>
-              <w:left w:val="nil"/>
-              <w:bottom w:val="nil"/>
-              <w:right w:val="nil"/>
-            </w:tcBorders>
-          </w:tcPr>
-          <w:p>
-            <w:pPr>
-              <w:rPr>
-                <w:b/>
-                <w:bCs/>
-                <w:sz w:val="24"/>
-                <w:szCs w:val="24"/>
-                <w:u w:val="single"/>
-              </w:rPr>
-            </w:pPr>
-            <w:r>
-              <w:rPr>
-                <w:b/>
-                <w:bCs/>
-                <w:sz w:val="24"/>
-                <w:szCs w:val="24"/>
-                <w:u w:val="single"/>
-              </w:rPr>
-              <w:t>Cas « </w:t>
-            </w:r>
-            <w:r>
-              <w:rPr>
-                <w:b/>
-                <w:bCs/>
-                <w:sz w:val="24"/>
-                <w:szCs w:val="24"/>
-                <w:u w:val="single"/>
-              </w:rPr>
-              <w:t xml:space="preserve">Consulter les </w:t>
-            </w:r>
-            <w:r>
-              <w:rPr>
-                <w:b/>
-                <w:bCs/>
-                <w:sz w:val="24"/>
-                <w:szCs w:val="24"/>
-                <w:u w:val="single"/>
-              </w:rPr>
-              <w:t>films vus</w:t>
-            </w:r>
-            <w:r>
-              <w:rPr>
-                <w:b/>
-                <w:bCs/>
-                <w:sz w:val="24"/>
-                <w:szCs w:val="24"/>
-                <w:u w:val="single"/>
-              </w:rPr>
-              <w:t> »</w:t>
-            </w:r>
-          </w:p>
-        </w:tc>
-      </w:tr>
-      <w:tr>
-        <w:tc>
-          <w:tcPr>
-            <w:tcW w:w="2552" w:type="dxa"/>
-            <w:tcBorders>
-              <w:top w:val="nil"/>
-              <w:left w:val="nil"/>
-              <w:bottom w:val="nil"/>
-              <w:right w:val="single" w:sz="4" w:space="0" w:color="auto"/>
-            </w:tcBorders>
-          </w:tcPr>
-          <w:p>
-            <w:pPr>
-              <w:rPr>
-                <w:i/>
-                <w:iCs/>
-                <w:u w:val="single"/>
-              </w:rPr>
-            </w:pPr>
-            <w:r>
-              <w:rPr>
-                <w:i/>
-                <w:iCs/>
-                <w:u w:val="single"/>
-              </w:rPr>
-              <w:t>Nom :</w:t>
-            </w:r>
-          </w:p>
-        </w:tc>
-        <w:tc>
-          <w:tcPr>
-            <w:tcW w:w="6510" w:type="dxa"/>
-            <w:tcBorders>
-              <w:top w:val="nil"/>
-              <w:left w:val="single" w:sz="4" w:space="0" w:color="auto"/>
-              <w:bottom w:val="nil"/>
-              <w:right w:val="nil"/>
-            </w:tcBorders>
-          </w:tcPr>
-          <w:p>
-            <w:pPr>
-              <w:spacing w:after="60"/>
-            </w:pPr>
-            <w:r>
-              <w:t xml:space="preserve">Consulter les </w:t>
-            </w:r>
-            <w:r>
-              <w:t>films vus</w:t>
-            </w:r>
-          </w:p>
-        </w:tc>
-      </w:tr>
-      <w:tr>
-        <w:tc>
-          <w:tcPr>
-            <w:tcW w:w="2552" w:type="dxa"/>
-            <w:tcBorders>
-              <w:top w:val="nil"/>
-              <w:left w:val="nil"/>
-              <w:bottom w:val="nil"/>
-              <w:right w:val="single" w:sz="4" w:space="0" w:color="auto"/>
-            </w:tcBorders>
-          </w:tcPr>
-          <w:p>
-            <w:pPr>
-              <w:rPr>
-                <w:i/>
-                <w:iCs/>
-                <w:u w:val="single"/>
-              </w:rPr>
-            </w:pPr>
-            <w:r>
-              <w:rPr>
-                <w:i/>
-                <w:iCs/>
-                <w:u w:val="single"/>
-              </w:rPr>
-              <w:t>Objectif :</w:t>
-            </w:r>
-          </w:p>
-        </w:tc>
-        <w:tc>
-          <w:tcPr>
-            <w:tcW w:w="6510" w:type="dxa"/>
-            <w:tcBorders>
-              <w:top w:val="nil"/>
-              <w:left w:val="single" w:sz="4" w:space="0" w:color="auto"/>
-              <w:bottom w:val="nil"/>
-              <w:right w:val="nil"/>
-            </w:tcBorders>
-          </w:tcPr>
-          <w:p>
-            <w:pPr>
-              <w:spacing w:after="60"/>
-            </w:pPr>
-            <w:r>
-              <w:t>Pouvoir connaitre diverses statistiques à propos des films et séries déjà vu</w:t>
-            </w:r>
-          </w:p>
-        </w:tc>
-      </w:tr>
-      <w:tr>
-        <w:tc>
-          <w:tcPr>
-            <w:tcW w:w="2552" w:type="dxa"/>
-            <w:tcBorders>
-              <w:top w:val="nil"/>
-              <w:left w:val="nil"/>
-              <w:bottom w:val="nil"/>
-              <w:right w:val="single" w:sz="4" w:space="0" w:color="auto"/>
-            </w:tcBorders>
-          </w:tcPr>
-          <w:p>
-            <w:pPr>
-              <w:rPr>
-                <w:i/>
-                <w:iCs/>
-                <w:u w:val="single"/>
-              </w:rPr>
-            </w:pPr>
-            <w:r>
-              <w:rPr>
-                <w:i/>
-                <w:iCs/>
-                <w:u w:val="single"/>
-              </w:rPr>
-              <w:t>Acteurs principaux :</w:t>
-            </w:r>
-          </w:p>
-        </w:tc>
-        <w:tc>
-          <w:tcPr>
-            <w:tcW w:w="6510" w:type="dxa"/>
-            <w:tcBorders>
-              <w:top w:val="nil"/>
-              <w:left w:val="single" w:sz="4" w:space="0" w:color="auto"/>
-              <w:bottom w:val="nil"/>
-              <w:right w:val="nil"/>
-            </w:tcBorders>
-          </w:tcPr>
-          <w:p>
-            <w:pPr>
-              <w:spacing w:after="60"/>
-            </w:pPr>
-            <w:r>
-              <w:t>Utilisateur</w:t>
-            </w:r>
-          </w:p>
-        </w:tc>
-      </w:tr>
-      <w:tr>
-        <w:tc>
-          <w:tcPr>
-            <w:tcW w:w="2552" w:type="dxa"/>
-            <w:tcBorders>
-              <w:top w:val="nil"/>
-              <w:left w:val="nil"/>
-              <w:bottom w:val="nil"/>
-              <w:right w:val="single" w:sz="4" w:space="0" w:color="auto"/>
-            </w:tcBorders>
-          </w:tcPr>
-          <w:p>
-            <w:pPr>
-              <w:rPr>
-                <w:i/>
-                <w:iCs/>
-                <w:u w:val="single"/>
-              </w:rPr>
-            </w:pPr>
-            <w:r>
-              <w:rPr>
-                <w:i/>
-                <w:iCs/>
-                <w:u w:val="single"/>
-              </w:rPr>
-              <w:t>Acteurs secondaires :</w:t>
-            </w:r>
-          </w:p>
-        </w:tc>
-        <w:tc>
-          <w:tcPr>
-            <w:tcW w:w="6510" w:type="dxa"/>
-            <w:tcBorders>
-              <w:top w:val="nil"/>
-              <w:left w:val="single" w:sz="4" w:space="0" w:color="auto"/>
-              <w:bottom w:val="nil"/>
-              <w:right w:val="nil"/>
-              <w:tl2br w:val="single" w:sz="4" w:space="0" w:color="auto"/>
-            </w:tcBorders>
-          </w:tcPr>
-          <w:p>
-            <w:pPr>
-              <w:spacing w:after="60"/>
-            </w:pPr>
-          </w:p>
-        </w:tc>
-      </w:tr>
-      <w:tr>
-        <w:tc>
-          <w:tcPr>
-            <w:tcW w:w="2552" w:type="dxa"/>
-            <w:tcBorders>
-              <w:top w:val="nil"/>
-              <w:left w:val="nil"/>
-              <w:bottom w:val="nil"/>
-              <w:right w:val="single" w:sz="4" w:space="0" w:color="auto"/>
-            </w:tcBorders>
-          </w:tcPr>
-          <w:p>
-            <w:pPr>
-              <w:rPr>
-                <w:i/>
-                <w:iCs/>
-                <w:u w:val="single"/>
-              </w:rPr>
-            </w:pPr>
-            <w:r>
-              <w:rPr>
-                <w:i/>
-                <w:iCs/>
-                <w:u w:val="single"/>
-              </w:rPr>
-              <w:t>Conditions initiales :</w:t>
-            </w:r>
-          </w:p>
-        </w:tc>
-        <w:tc>
-          <w:tcPr>
-            <w:tcW w:w="6510" w:type="dxa"/>
-            <w:tcBorders>
-              <w:top w:val="nil"/>
-              <w:left w:val="single" w:sz="4" w:space="0" w:color="auto"/>
-              <w:bottom w:val="nil"/>
-              <w:right w:val="nil"/>
-            </w:tcBorders>
-          </w:tcPr>
-          <w:p>
-            <w:pPr>
-              <w:spacing w:after="60"/>
-            </w:pPr>
-            <w:r>
-              <w:t>Être connecté, que le film soit coché comme vu</w:t>
-            </w:r>
-          </w:p>
-        </w:tc>
-      </w:tr>
-      <w:tr>
-        <w:tc>
-          <w:tcPr>
-            <w:tcW w:w="2552" w:type="dxa"/>
-            <w:tcBorders>
-              <w:top w:val="nil"/>
-              <w:left w:val="nil"/>
-              <w:bottom w:val="nil"/>
-              <w:right w:val="single" w:sz="4" w:space="0" w:color="auto"/>
-            </w:tcBorders>
-          </w:tcPr>
-          <w:p>
-            <w:pPr>
-              <w:rPr>
-                <w:i/>
-                <w:iCs/>
-                <w:u w:val="single"/>
-              </w:rPr>
-            </w:pPr>
-            <w:r>
-              <w:rPr>
-                <w:i/>
-                <w:iCs/>
-                <w:u w:val="single"/>
-              </w:rPr>
-              <w:t>Scénario d’utilisation :</w:t>
-            </w:r>
-          </w:p>
-        </w:tc>
-        <w:tc>
-          <w:tcPr>
-            <w:tcW w:w="6510" w:type="dxa"/>
-            <w:tcBorders>
-              <w:top w:val="nil"/>
-              <w:left w:val="single" w:sz="4" w:space="0" w:color="auto"/>
-              <w:bottom w:val="nil"/>
-              <w:right w:val="nil"/>
-            </w:tcBorders>
-          </w:tcPr>
-          <w:p>
-            <w:pPr>
-              <w:pStyle w:val="Paragraphedeliste"/>
-              <w:numPr>
-                <w:ilvl w:val="0"/>
-                <w:numId w:val="1"/>
-              </w:numPr>
-              <w:spacing w:after="60"/>
-              <w:ind w:left="177" w:hanging="142"/>
-            </w:pPr>
-            <w:r>
-              <w:t>L’utilisateur commence par se connecter</w:t>
-            </w:r>
-          </w:p>
-          <w:p>
-            <w:pPr>
-              <w:pStyle w:val="Paragraphedeliste"/>
-              <w:numPr>
-                <w:ilvl w:val="0"/>
-                <w:numId w:val="1"/>
-              </w:numPr>
-              <w:spacing w:after="60"/>
-              <w:ind w:left="177" w:hanging="142"/>
-            </w:pPr>
-            <w:r>
-              <w:t>L’utilisateur accède à l’onglet profil</w:t>
-            </w:r>
-          </w:p>
-          <w:p>
-            <w:pPr>
-              <w:pStyle w:val="Paragraphedeliste"/>
-              <w:numPr>
-                <w:ilvl w:val="0"/>
-                <w:numId w:val="1"/>
-              </w:numPr>
-              <w:spacing w:after="60"/>
-              <w:ind w:left="177" w:hanging="142"/>
-            </w:pPr>
-            <w:r>
               <w:t>Soit il n’a pas encore coché de films, alors la condition de fin 2) se déclenche, sinon la condition 1) se lance</w:t>
             </w:r>
           </w:p>
@@ -5331,912 +4726,6 @@
             </w:pPr>
             <w:r>
               <w:t>Un message à la place des playlists, disant qu’aucuns films ou série n’a été coché est affiché</w:t>
-            </w:r>
-          </w:p>
-        </w:tc>
-      </w:tr>
-    </w:tbl>
-    <w:p>
-      <w:pPr>
-        <w:rPr>
-          <w:rFonts w:cstheme="minorHAnsi"/>
-        </w:rPr>
-      </w:pPr>
-      <w:r>
-        <w:rPr>
-          <w:rFonts w:cstheme="minorHAnsi"/>
-        </w:rPr>
-        <w:br w:type="page"/>
-      </w:r>
-    </w:p>
-    <w:tbl>
-      <w:tblPr>
-        <w:tblStyle w:val="Grilledutableau"/>
-        <w:tblW w:w="0" w:type="auto"/>
-        <w:tblLook w:val="04A0" w:firstRow="1" w:lastRow="0" w:firstColumn="1" w:lastColumn="0" w:noHBand="0" w:noVBand="1"/>
-      </w:tblPr>
-      <w:tblGrid>
-        <w:gridCol w:w="2552"/>
-        <w:gridCol w:w="6510"/>
-      </w:tblGrid>
-      <w:tr>
-        <w:tc>
-          <w:tcPr>
-            <w:tcW w:w="9062" w:type="dxa"/>
-            <w:gridSpan w:val="2"/>
-            <w:tcBorders>
-              <w:top w:val="nil"/>
-              <w:left w:val="nil"/>
-              <w:bottom w:val="nil"/>
-              <w:right w:val="nil"/>
-            </w:tcBorders>
-          </w:tcPr>
-          <w:p>
-            <w:pPr>
-              <w:rPr>
-                <w:b/>
-                <w:bCs/>
-                <w:sz w:val="24"/>
-                <w:szCs w:val="24"/>
-                <w:u w:val="single"/>
-              </w:rPr>
-            </w:pPr>
-            <w:r>
-              <w:rPr>
-                <w:b/>
-                <w:bCs/>
-                <w:sz w:val="24"/>
-                <w:szCs w:val="24"/>
-                <w:u w:val="single"/>
-              </w:rPr>
-              <w:lastRenderedPageBreak/>
-              <w:t>Cas « </w:t>
-            </w:r>
-            <w:r>
-              <w:rPr>
-                <w:b/>
-                <w:bCs/>
-                <w:sz w:val="24"/>
-                <w:szCs w:val="24"/>
-                <w:u w:val="single"/>
-              </w:rPr>
-              <w:t>Message d’erreur</w:t>
-            </w:r>
-            <w:r>
-              <w:rPr>
-                <w:b/>
-                <w:bCs/>
-                <w:sz w:val="24"/>
-                <w:szCs w:val="24"/>
-                <w:u w:val="single"/>
-              </w:rPr>
-              <w:t> »</w:t>
-            </w:r>
-          </w:p>
-        </w:tc>
-      </w:tr>
-      <w:tr>
-        <w:tc>
-          <w:tcPr>
-            <w:tcW w:w="2552" w:type="dxa"/>
-            <w:tcBorders>
-              <w:top w:val="nil"/>
-              <w:left w:val="nil"/>
-              <w:bottom w:val="nil"/>
-              <w:right w:val="single" w:sz="4" w:space="0" w:color="auto"/>
-            </w:tcBorders>
-          </w:tcPr>
-          <w:p>
-            <w:pPr>
-              <w:rPr>
-                <w:i/>
-                <w:iCs/>
-                <w:u w:val="single"/>
-              </w:rPr>
-            </w:pPr>
-            <w:r>
-              <w:rPr>
-                <w:i/>
-                <w:iCs/>
-                <w:u w:val="single"/>
-              </w:rPr>
-              <w:t>Nom :</w:t>
-            </w:r>
-          </w:p>
-        </w:tc>
-        <w:tc>
-          <w:tcPr>
-            <w:tcW w:w="6510" w:type="dxa"/>
-            <w:tcBorders>
-              <w:top w:val="nil"/>
-              <w:left w:val="single" w:sz="4" w:space="0" w:color="auto"/>
-              <w:bottom w:val="nil"/>
-              <w:right w:val="nil"/>
-            </w:tcBorders>
-          </w:tcPr>
-          <w:p>
-            <w:pPr>
-              <w:spacing w:after="60"/>
-            </w:pPr>
-            <w:r>
-              <w:t>Message d’erreur</w:t>
-            </w:r>
-          </w:p>
-        </w:tc>
-      </w:tr>
-      <w:tr>
-        <w:tc>
-          <w:tcPr>
-            <w:tcW w:w="2552" w:type="dxa"/>
-            <w:tcBorders>
-              <w:top w:val="nil"/>
-              <w:left w:val="nil"/>
-              <w:bottom w:val="nil"/>
-              <w:right w:val="single" w:sz="4" w:space="0" w:color="auto"/>
-            </w:tcBorders>
-          </w:tcPr>
-          <w:p>
-            <w:pPr>
-              <w:rPr>
-                <w:i/>
-                <w:iCs/>
-                <w:u w:val="single"/>
-              </w:rPr>
-            </w:pPr>
-            <w:r>
-              <w:rPr>
-                <w:i/>
-                <w:iCs/>
-                <w:u w:val="single"/>
-              </w:rPr>
-              <w:t>Objectif :</w:t>
-            </w:r>
-          </w:p>
-        </w:tc>
-        <w:tc>
-          <w:tcPr>
-            <w:tcW w:w="6510" w:type="dxa"/>
-            <w:tcBorders>
-              <w:top w:val="nil"/>
-              <w:left w:val="single" w:sz="4" w:space="0" w:color="auto"/>
-              <w:bottom w:val="nil"/>
-              <w:right w:val="nil"/>
-            </w:tcBorders>
-          </w:tcPr>
-          <w:p>
-            <w:pPr>
-              <w:spacing w:after="60"/>
-            </w:pPr>
-            <w:r>
-              <w:t>Informer l’utilisateur d’une mauvaise saisie ou mauvaise utilisation</w:t>
-            </w:r>
-          </w:p>
-        </w:tc>
-      </w:tr>
-      <w:tr>
-        <w:tc>
-          <w:tcPr>
-            <w:tcW w:w="2552" w:type="dxa"/>
-            <w:tcBorders>
-              <w:top w:val="nil"/>
-              <w:left w:val="nil"/>
-              <w:bottom w:val="nil"/>
-              <w:right w:val="single" w:sz="4" w:space="0" w:color="auto"/>
-            </w:tcBorders>
-          </w:tcPr>
-          <w:p>
-            <w:pPr>
-              <w:rPr>
-                <w:i/>
-                <w:iCs/>
-                <w:u w:val="single"/>
-              </w:rPr>
-            </w:pPr>
-            <w:r>
-              <w:rPr>
-                <w:i/>
-                <w:iCs/>
-                <w:u w:val="single"/>
-              </w:rPr>
-              <w:t>Acteurs principaux :</w:t>
-            </w:r>
-          </w:p>
-        </w:tc>
-        <w:tc>
-          <w:tcPr>
-            <w:tcW w:w="6510" w:type="dxa"/>
-            <w:tcBorders>
-              <w:top w:val="nil"/>
-              <w:left w:val="single" w:sz="4" w:space="0" w:color="auto"/>
-              <w:bottom w:val="nil"/>
-              <w:right w:val="nil"/>
-            </w:tcBorders>
-          </w:tcPr>
-          <w:p>
-            <w:pPr>
-              <w:spacing w:after="60"/>
-            </w:pPr>
-            <w:r>
-              <w:t>Utilisateur</w:t>
-            </w:r>
-          </w:p>
-        </w:tc>
-      </w:tr>
-      <w:tr>
-        <w:tc>
-          <w:tcPr>
-            <w:tcW w:w="2552" w:type="dxa"/>
-            <w:tcBorders>
-              <w:top w:val="nil"/>
-              <w:left w:val="nil"/>
-              <w:bottom w:val="nil"/>
-              <w:right w:val="single" w:sz="4" w:space="0" w:color="auto"/>
-            </w:tcBorders>
-          </w:tcPr>
-          <w:p>
-            <w:pPr>
-              <w:rPr>
-                <w:i/>
-                <w:iCs/>
-                <w:u w:val="single"/>
-              </w:rPr>
-            </w:pPr>
-            <w:r>
-              <w:rPr>
-                <w:i/>
-                <w:iCs/>
-                <w:u w:val="single"/>
-              </w:rPr>
-              <w:t>Acteurs secondaires :</w:t>
-            </w:r>
-          </w:p>
-        </w:tc>
-        <w:tc>
-          <w:tcPr>
-            <w:tcW w:w="6510" w:type="dxa"/>
-            <w:tcBorders>
-              <w:top w:val="nil"/>
-              <w:left w:val="single" w:sz="4" w:space="0" w:color="auto"/>
-              <w:bottom w:val="nil"/>
-              <w:right w:val="nil"/>
-              <w:tl2br w:val="single" w:sz="4" w:space="0" w:color="auto"/>
-            </w:tcBorders>
-          </w:tcPr>
-          <w:p>
-            <w:pPr>
-              <w:spacing w:after="60"/>
-            </w:pPr>
-          </w:p>
-        </w:tc>
-      </w:tr>
-      <w:tr>
-        <w:tc>
-          <w:tcPr>
-            <w:tcW w:w="2552" w:type="dxa"/>
-            <w:tcBorders>
-              <w:top w:val="nil"/>
-              <w:left w:val="nil"/>
-              <w:bottom w:val="nil"/>
-              <w:right w:val="single" w:sz="4" w:space="0" w:color="auto"/>
-            </w:tcBorders>
-          </w:tcPr>
-          <w:p>
-            <w:pPr>
-              <w:rPr>
-                <w:i/>
-                <w:iCs/>
-                <w:u w:val="single"/>
-              </w:rPr>
-            </w:pPr>
-            <w:r>
-              <w:rPr>
-                <w:i/>
-                <w:iCs/>
-                <w:u w:val="single"/>
-              </w:rPr>
-              <w:t>Conditions initiales :</w:t>
-            </w:r>
-          </w:p>
-        </w:tc>
-        <w:tc>
-          <w:tcPr>
-            <w:tcW w:w="6510" w:type="dxa"/>
-            <w:tcBorders>
-              <w:top w:val="nil"/>
-              <w:left w:val="single" w:sz="4" w:space="0" w:color="auto"/>
-              <w:bottom w:val="nil"/>
-              <w:right w:val="nil"/>
-            </w:tcBorders>
-          </w:tcPr>
-          <w:p>
-            <w:pPr>
-              <w:spacing w:after="60"/>
-            </w:pPr>
-            <w:r>
-              <w:t>Avoir généré une action</w:t>
-            </w:r>
-            <w:r>
-              <w:t xml:space="preserve"> ou des informations</w:t>
-            </w:r>
-            <w:r>
-              <w:t xml:space="preserve"> </w:t>
-            </w:r>
-            <w:r>
-              <w:t>non</w:t>
-            </w:r>
-            <w:r>
-              <w:t xml:space="preserve"> prévu par l’application</w:t>
-            </w:r>
-          </w:p>
-        </w:tc>
-      </w:tr>
-      <w:tr>
-        <w:tc>
-          <w:tcPr>
-            <w:tcW w:w="2552" w:type="dxa"/>
-            <w:tcBorders>
-              <w:top w:val="nil"/>
-              <w:left w:val="nil"/>
-              <w:bottom w:val="nil"/>
-              <w:right w:val="single" w:sz="4" w:space="0" w:color="auto"/>
-            </w:tcBorders>
-          </w:tcPr>
-          <w:p>
-            <w:pPr>
-              <w:rPr>
-                <w:i/>
-                <w:iCs/>
-                <w:u w:val="single"/>
-              </w:rPr>
-            </w:pPr>
-            <w:r>
-              <w:rPr>
-                <w:i/>
-                <w:iCs/>
-                <w:u w:val="single"/>
-              </w:rPr>
-              <w:t>Scénario d’utilisation :</w:t>
-            </w:r>
-          </w:p>
-        </w:tc>
-        <w:tc>
-          <w:tcPr>
-            <w:tcW w:w="6510" w:type="dxa"/>
-            <w:tcBorders>
-              <w:top w:val="nil"/>
-              <w:left w:val="single" w:sz="4" w:space="0" w:color="auto"/>
-              <w:bottom w:val="nil"/>
-              <w:right w:val="nil"/>
-            </w:tcBorders>
-          </w:tcPr>
-          <w:p>
-            <w:pPr>
-              <w:pStyle w:val="Paragraphedeliste"/>
-              <w:numPr>
-                <w:ilvl w:val="0"/>
-                <w:numId w:val="1"/>
-              </w:numPr>
-              <w:spacing w:after="60"/>
-              <w:ind w:left="177" w:hanging="142"/>
-            </w:pPr>
-            <w:r>
-              <w:t>L’utilisateur, dans son utilisation,</w:t>
-            </w:r>
-            <w:r>
-              <w:t xml:space="preserve"> </w:t>
-            </w:r>
-            <w:r>
-              <w:t>envoi</w:t>
-            </w:r>
-            <w:r>
-              <w:t>e</w:t>
-            </w:r>
-            <w:r>
-              <w:t xml:space="preserve"> une information cruciale erronée, ou bien utilise l’application d’une façon non prévue. La condition de fin </w:t>
-            </w:r>
-            <w:r>
-              <w:t>1) se lance</w:t>
-            </w:r>
-            <w:r>
-              <w:t xml:space="preserve"> alors.</w:t>
-            </w:r>
-          </w:p>
-        </w:tc>
-      </w:tr>
-      <w:tr>
-        <w:tc>
-          <w:tcPr>
-            <w:tcW w:w="2552" w:type="dxa"/>
-            <w:tcBorders>
-              <w:top w:val="nil"/>
-              <w:left w:val="nil"/>
-              <w:bottom w:val="nil"/>
-              <w:right w:val="single" w:sz="4" w:space="0" w:color="auto"/>
-            </w:tcBorders>
-          </w:tcPr>
-          <w:p>
-            <w:pPr>
-              <w:rPr>
-                <w:i/>
-                <w:iCs/>
-                <w:u w:val="single"/>
-              </w:rPr>
-            </w:pPr>
-            <w:r>
-              <w:rPr>
-                <w:i/>
-                <w:iCs/>
-                <w:u w:val="single"/>
-              </w:rPr>
-              <w:t>Conditions de fin :</w:t>
-            </w:r>
-          </w:p>
-        </w:tc>
-        <w:tc>
-          <w:tcPr>
-            <w:tcW w:w="6510" w:type="dxa"/>
-            <w:tcBorders>
-              <w:top w:val="nil"/>
-              <w:left w:val="single" w:sz="4" w:space="0" w:color="auto"/>
-              <w:bottom w:val="nil"/>
-              <w:right w:val="nil"/>
-            </w:tcBorders>
-          </w:tcPr>
-          <w:p>
-            <w:pPr>
-              <w:pStyle w:val="Paragraphedeliste"/>
-              <w:numPr>
-                <w:ilvl w:val="0"/>
-                <w:numId w:val="11"/>
-              </w:numPr>
-              <w:spacing w:after="60"/>
-            </w:pPr>
-            <w:r>
-              <w:t>Un petit encart informant de la nature précise de l’erre</w:t>
-            </w:r>
-            <w:r>
-              <w:t>ur est affiché à l’écran</w:t>
-            </w:r>
-          </w:p>
-        </w:tc>
-      </w:tr>
-    </w:tbl>
-    <w:p>
-      <w:pPr>
-        <w:spacing w:after="0"/>
-        <w:rPr>
-          <w:rFonts w:cstheme="minorHAnsi"/>
-        </w:rPr>
-      </w:pPr>
-    </w:p>
-    <w:tbl>
-      <w:tblPr>
-        <w:tblStyle w:val="Grilledutableau"/>
-        <w:tblW w:w="0" w:type="auto"/>
-        <w:tblLook w:val="04A0" w:firstRow="1" w:lastRow="0" w:firstColumn="1" w:lastColumn="0" w:noHBand="0" w:noVBand="1"/>
-      </w:tblPr>
-      <w:tblGrid>
-        <w:gridCol w:w="2552"/>
-        <w:gridCol w:w="6510"/>
-      </w:tblGrid>
-      <w:tr>
-        <w:tc>
-          <w:tcPr>
-            <w:tcW w:w="9062" w:type="dxa"/>
-            <w:gridSpan w:val="2"/>
-            <w:tcBorders>
-              <w:top w:val="nil"/>
-              <w:left w:val="nil"/>
-              <w:bottom w:val="nil"/>
-              <w:right w:val="nil"/>
-            </w:tcBorders>
-          </w:tcPr>
-          <w:p>
-            <w:pPr>
-              <w:rPr>
-                <w:b/>
-                <w:bCs/>
-                <w:sz w:val="24"/>
-                <w:szCs w:val="24"/>
-                <w:u w:val="single"/>
-              </w:rPr>
-            </w:pPr>
-            <w:r>
-              <w:rPr>
-                <w:b/>
-                <w:bCs/>
-                <w:sz w:val="24"/>
-                <w:szCs w:val="24"/>
-                <w:u w:val="single"/>
-              </w:rPr>
-              <w:t>Cas « </w:t>
-            </w:r>
-            <w:r>
-              <w:rPr>
-                <w:b/>
-                <w:bCs/>
-                <w:sz w:val="24"/>
-                <w:szCs w:val="24"/>
-                <w:u w:val="single"/>
-              </w:rPr>
-              <w:t>Consulter les thèmes</w:t>
-            </w:r>
-            <w:r>
-              <w:rPr>
-                <w:b/>
-                <w:bCs/>
-                <w:sz w:val="24"/>
-                <w:szCs w:val="24"/>
-                <w:u w:val="single"/>
-              </w:rPr>
-              <w:t> »</w:t>
-            </w:r>
-          </w:p>
-        </w:tc>
-      </w:tr>
-      <w:tr>
-        <w:tc>
-          <w:tcPr>
-            <w:tcW w:w="2552" w:type="dxa"/>
-            <w:tcBorders>
-              <w:top w:val="nil"/>
-              <w:left w:val="nil"/>
-              <w:bottom w:val="nil"/>
-              <w:right w:val="single" w:sz="4" w:space="0" w:color="auto"/>
-            </w:tcBorders>
-          </w:tcPr>
-          <w:p>
-            <w:pPr>
-              <w:rPr>
-                <w:i/>
-                <w:iCs/>
-                <w:u w:val="single"/>
-              </w:rPr>
-            </w:pPr>
-            <w:r>
-              <w:rPr>
-                <w:i/>
-                <w:iCs/>
-                <w:u w:val="single"/>
-              </w:rPr>
-              <w:t>Nom :</w:t>
-            </w:r>
-          </w:p>
-        </w:tc>
-        <w:tc>
-          <w:tcPr>
-            <w:tcW w:w="6510" w:type="dxa"/>
-            <w:tcBorders>
-              <w:top w:val="nil"/>
-              <w:left w:val="single" w:sz="4" w:space="0" w:color="auto"/>
-              <w:bottom w:val="nil"/>
-              <w:right w:val="nil"/>
-            </w:tcBorders>
-          </w:tcPr>
-          <w:p>
-            <w:pPr>
-              <w:spacing w:after="60"/>
-            </w:pPr>
-            <w:r>
-              <w:t xml:space="preserve">Consulter les </w:t>
-            </w:r>
-            <w:r>
-              <w:t>thèmes de films</w:t>
-            </w:r>
-          </w:p>
-        </w:tc>
-      </w:tr>
-      <w:tr>
-        <w:tc>
-          <w:tcPr>
-            <w:tcW w:w="2552" w:type="dxa"/>
-            <w:tcBorders>
-              <w:top w:val="nil"/>
-              <w:left w:val="nil"/>
-              <w:bottom w:val="nil"/>
-              <w:right w:val="single" w:sz="4" w:space="0" w:color="auto"/>
-            </w:tcBorders>
-          </w:tcPr>
-          <w:p>
-            <w:pPr>
-              <w:rPr>
-                <w:i/>
-                <w:iCs/>
-                <w:u w:val="single"/>
-              </w:rPr>
-            </w:pPr>
-            <w:r>
-              <w:rPr>
-                <w:i/>
-                <w:iCs/>
-                <w:u w:val="single"/>
-              </w:rPr>
-              <w:t>Objectif :</w:t>
-            </w:r>
-          </w:p>
-        </w:tc>
-        <w:tc>
-          <w:tcPr>
-            <w:tcW w:w="6510" w:type="dxa"/>
-            <w:tcBorders>
-              <w:top w:val="nil"/>
-              <w:left w:val="single" w:sz="4" w:space="0" w:color="auto"/>
-              <w:bottom w:val="nil"/>
-              <w:right w:val="nil"/>
-            </w:tcBorders>
-          </w:tcPr>
-          <w:p>
-            <w:pPr>
-              <w:spacing w:after="60"/>
-            </w:pPr>
-            <w:r>
-              <w:t xml:space="preserve">Pouvoir </w:t>
-            </w:r>
-            <w:r>
-              <w:t>connaitre et sélectionner des thèmes pour la création de marathon</w:t>
-            </w:r>
-          </w:p>
-        </w:tc>
-      </w:tr>
-      <w:tr>
-        <w:tc>
-          <w:tcPr>
-            <w:tcW w:w="2552" w:type="dxa"/>
-            <w:tcBorders>
-              <w:top w:val="nil"/>
-              <w:left w:val="nil"/>
-              <w:bottom w:val="nil"/>
-              <w:right w:val="single" w:sz="4" w:space="0" w:color="auto"/>
-            </w:tcBorders>
-          </w:tcPr>
-          <w:p>
-            <w:pPr>
-              <w:rPr>
-                <w:i/>
-                <w:iCs/>
-                <w:u w:val="single"/>
-              </w:rPr>
-            </w:pPr>
-            <w:r>
-              <w:rPr>
-                <w:i/>
-                <w:iCs/>
-                <w:u w:val="single"/>
-              </w:rPr>
-              <w:t>Acteurs principaux :</w:t>
-            </w:r>
-          </w:p>
-        </w:tc>
-        <w:tc>
-          <w:tcPr>
-            <w:tcW w:w="6510" w:type="dxa"/>
-            <w:tcBorders>
-              <w:top w:val="nil"/>
-              <w:left w:val="single" w:sz="4" w:space="0" w:color="auto"/>
-              <w:bottom w:val="nil"/>
-              <w:right w:val="nil"/>
-            </w:tcBorders>
-          </w:tcPr>
-          <w:p>
-            <w:pPr>
-              <w:spacing w:after="60"/>
-            </w:pPr>
-            <w:r>
-              <w:t>Utilisateur</w:t>
-            </w:r>
-          </w:p>
-        </w:tc>
-      </w:tr>
-      <w:tr>
-        <w:tc>
-          <w:tcPr>
-            <w:tcW w:w="2552" w:type="dxa"/>
-            <w:tcBorders>
-              <w:top w:val="nil"/>
-              <w:left w:val="nil"/>
-              <w:bottom w:val="nil"/>
-              <w:right w:val="single" w:sz="4" w:space="0" w:color="auto"/>
-            </w:tcBorders>
-          </w:tcPr>
-          <w:p>
-            <w:pPr>
-              <w:rPr>
-                <w:i/>
-                <w:iCs/>
-                <w:u w:val="single"/>
-              </w:rPr>
-            </w:pPr>
-            <w:r>
-              <w:rPr>
-                <w:i/>
-                <w:iCs/>
-                <w:u w:val="single"/>
-              </w:rPr>
-              <w:t>Acteurs secondaires :</w:t>
-            </w:r>
-          </w:p>
-        </w:tc>
-        <w:tc>
-          <w:tcPr>
-            <w:tcW w:w="6510" w:type="dxa"/>
-            <w:tcBorders>
-              <w:top w:val="nil"/>
-              <w:left w:val="single" w:sz="4" w:space="0" w:color="auto"/>
-              <w:bottom w:val="nil"/>
-              <w:right w:val="nil"/>
-              <w:tl2br w:val="single" w:sz="4" w:space="0" w:color="auto"/>
-            </w:tcBorders>
-          </w:tcPr>
-          <w:p>
-            <w:pPr>
-              <w:spacing w:after="60"/>
-            </w:pPr>
-          </w:p>
-        </w:tc>
-      </w:tr>
-      <w:tr>
-        <w:tc>
-          <w:tcPr>
-            <w:tcW w:w="2552" w:type="dxa"/>
-            <w:tcBorders>
-              <w:top w:val="nil"/>
-              <w:left w:val="nil"/>
-              <w:bottom w:val="nil"/>
-              <w:right w:val="single" w:sz="4" w:space="0" w:color="auto"/>
-            </w:tcBorders>
-          </w:tcPr>
-          <w:p>
-            <w:pPr>
-              <w:rPr>
-                <w:i/>
-                <w:iCs/>
-                <w:u w:val="single"/>
-              </w:rPr>
-            </w:pPr>
-            <w:r>
-              <w:rPr>
-                <w:i/>
-                <w:iCs/>
-                <w:u w:val="single"/>
-              </w:rPr>
-              <w:t>Conditions initiales :</w:t>
-            </w:r>
-          </w:p>
-        </w:tc>
-        <w:tc>
-          <w:tcPr>
-            <w:tcW w:w="6510" w:type="dxa"/>
-            <w:tcBorders>
-              <w:top w:val="nil"/>
-              <w:left w:val="single" w:sz="4" w:space="0" w:color="auto"/>
-              <w:bottom w:val="nil"/>
-              <w:right w:val="nil"/>
-            </w:tcBorders>
-          </w:tcPr>
-          <w:p>
-            <w:pPr>
-              <w:spacing w:after="60"/>
-            </w:pPr>
-            <w:r>
-              <w:t xml:space="preserve">Avoir </w:t>
-            </w:r>
-            <w:r>
-              <w:t>lancé une création de marathon</w:t>
-            </w:r>
-          </w:p>
-        </w:tc>
-      </w:tr>
-      <w:tr>
-        <w:tc>
-          <w:tcPr>
-            <w:tcW w:w="2552" w:type="dxa"/>
-            <w:tcBorders>
-              <w:top w:val="nil"/>
-              <w:left w:val="nil"/>
-              <w:bottom w:val="nil"/>
-              <w:right w:val="single" w:sz="4" w:space="0" w:color="auto"/>
-            </w:tcBorders>
-          </w:tcPr>
-          <w:p>
-            <w:pPr>
-              <w:rPr>
-                <w:i/>
-                <w:iCs/>
-                <w:u w:val="single"/>
-              </w:rPr>
-            </w:pPr>
-            <w:r>
-              <w:rPr>
-                <w:i/>
-                <w:iCs/>
-                <w:u w:val="single"/>
-              </w:rPr>
-              <w:t>Scénario d’utilisation :</w:t>
-            </w:r>
-          </w:p>
-        </w:tc>
-        <w:tc>
-          <w:tcPr>
-            <w:tcW w:w="6510" w:type="dxa"/>
-            <w:tcBorders>
-              <w:top w:val="nil"/>
-              <w:left w:val="single" w:sz="4" w:space="0" w:color="auto"/>
-              <w:bottom w:val="nil"/>
-              <w:right w:val="nil"/>
-            </w:tcBorders>
-          </w:tcPr>
-          <w:p>
-            <w:pPr>
-              <w:pStyle w:val="Paragraphedeliste"/>
-              <w:numPr>
-                <w:ilvl w:val="0"/>
-                <w:numId w:val="1"/>
-              </w:numPr>
-              <w:spacing w:after="60"/>
-              <w:ind w:left="177" w:hanging="142"/>
-            </w:pPr>
-            <w:r>
-              <w:t xml:space="preserve">L’utilisateur, </w:t>
-            </w:r>
-            <w:r>
-              <w:t>dans le déroulé de création de son marathon, pourra sélectionner des thèmes sous formes de grosses tuiles imagées</w:t>
-            </w:r>
-            <w:r>
-              <w:t>. L’utilisateur cliquera sur l’une d’elle, enclenchant la fin 1).</w:t>
-            </w:r>
-          </w:p>
-        </w:tc>
-      </w:tr>
-      <w:tr>
-        <w:tc>
-          <w:tcPr>
-            <w:tcW w:w="2552" w:type="dxa"/>
-            <w:tcBorders>
-              <w:top w:val="nil"/>
-              <w:left w:val="nil"/>
-              <w:bottom w:val="nil"/>
-              <w:right w:val="single" w:sz="4" w:space="0" w:color="auto"/>
-            </w:tcBorders>
-          </w:tcPr>
-          <w:p>
-            <w:pPr>
-              <w:rPr>
-                <w:i/>
-                <w:iCs/>
-                <w:u w:val="single"/>
-              </w:rPr>
-            </w:pPr>
-            <w:r>
-              <w:rPr>
-                <w:i/>
-                <w:iCs/>
-                <w:u w:val="single"/>
-              </w:rPr>
-              <w:t>Conditions de fin :</w:t>
-            </w:r>
-          </w:p>
-        </w:tc>
-        <w:tc>
-          <w:tcPr>
-            <w:tcW w:w="6510" w:type="dxa"/>
-            <w:tcBorders>
-              <w:top w:val="nil"/>
-              <w:left w:val="single" w:sz="4" w:space="0" w:color="auto"/>
-              <w:bottom w:val="nil"/>
-              <w:right w:val="nil"/>
-            </w:tcBorders>
-          </w:tcPr>
-          <w:p>
-            <w:pPr>
-              <w:pStyle w:val="Paragraphedeliste"/>
-              <w:numPr>
-                <w:ilvl w:val="0"/>
-                <w:numId w:val="12"/>
-              </w:numPr>
-              <w:spacing w:after="60"/>
-            </w:pPr>
-            <w:r>
-              <w:t>L’utilisateur clique sur l’une des tuiles, ce qui lui permet de sélectionner ce thème, et soit accéder à des sous-thèmes, ou bien valider le thème voulu.</w:t>
             </w:r>
           </w:p>
         </w:tc>

</xml_diff>